<commit_message>
Fifth final commint 01.07.2020
</commit_message>
<xml_diff>
--- a/Documentation/README.docx
+++ b/Documentation/README.docx
@@ -325,6 +325,8 @@
         <w:ind w:left="0"/>
         <w:rPr>
           <w:rFonts w:ascii="Times New Roman" w:hAnsi="Times New Roman" w:cs="Times New Roman"/>
+          <w:b/>
+          <w:bCs/>
           <w:sz w:val="32"/>
           <w:szCs w:val="32"/>
           <w:lang w:val="en-US"/>
@@ -333,11 +335,24 @@
       <w:r>
         <w:rPr>
           <w:rFonts w:ascii="Times New Roman" w:hAnsi="Times New Roman" w:cs="Times New Roman"/>
-          <w:sz w:val="32"/>
-          <w:szCs w:val="32"/>
-          <w:lang w:val="en-US"/>
-        </w:rPr>
-        <w:t>Connection to Data Base:</w:t>
+          <w:b/>
+          <w:bCs/>
+          <w:sz w:val="32"/>
+          <w:szCs w:val="32"/>
+          <w:lang w:val="en-US"/>
+        </w:rPr>
+        <w:t>Connection to DataBase</w:t>
+      </w:r>
+      <w:r>
+        <w:rPr>
+          <w:rFonts w:ascii="Times New Roman" w:hAnsi="Times New Roman" w:cs="Times New Roman"/>
+          <w:b/>
+          <w:bCs/>
+          <w:sz w:val="32"/>
+          <w:szCs w:val="32"/>
+          <w:lang w:val="en-US"/>
+        </w:rPr>
+        <w:t>:</w:t>
       </w:r>
     </w:p>
     <w:p>
@@ -410,6 +425,138 @@
           </wp:inline>
         </w:drawing>
       </w:r>
+    </w:p>
+    <w:p>
+      <w:pPr>
+        <w:ind w:left="0"/>
+        <w:rPr>
+          <w:rFonts w:ascii="Times New Roman" w:hAnsi="Times New Roman" w:cs="Times New Roman"/>
+          <w:sz w:val="32"/>
+          <w:szCs w:val="32"/>
+          <w:lang w:val="en-US"/>
+        </w:rPr>
+      </w:pPr>
+    </w:p>
+    <w:p>
+      <w:pPr>
+        <w:ind w:left="0"/>
+        <w:rPr>
+          <w:rFonts w:ascii="Times New Roman" w:hAnsi="Times New Roman" w:cs="Times New Roman"/>
+          <w:sz w:val="32"/>
+          <w:szCs w:val="32"/>
+          <w:lang w:val="en-US"/>
+        </w:rPr>
+      </w:pPr>
+    </w:p>
+    <w:p>
+      <w:pPr>
+        <w:ind w:left="0"/>
+        <w:rPr>
+          <w:rFonts w:ascii="Times New Roman" w:hAnsi="Times New Roman" w:cs="Times New Roman"/>
+          <w:b/>
+          <w:bCs/>
+          <w:sz w:val="32"/>
+          <w:szCs w:val="32"/>
+          <w:lang w:val="en-US"/>
+        </w:rPr>
+      </w:pPr>
+      <w:r>
+        <w:rPr>
+          <w:rFonts w:ascii="Times New Roman" w:hAnsi="Times New Roman" w:cs="Times New Roman"/>
+          <w:b/>
+          <w:bCs/>
+          <w:sz w:val="32"/>
+          <w:szCs w:val="32"/>
+          <w:lang w:val="en-US"/>
+        </w:rPr>
+        <w:t xml:space="preserve">Run Application in </w:t>
+      </w:r>
+      <w:r>
+        <w:rPr>
+          <w:rFonts w:ascii="Times New Roman" w:hAnsi="Times New Roman" w:cs="Times New Roman"/>
+          <w:b/>
+          <w:bCs/>
+          <w:sz w:val="32"/>
+          <w:szCs w:val="32"/>
+          <w:lang w:val="en-US"/>
+        </w:rPr>
+        <w:t>ITEH v8.1 InTouch Edge HMI</w:t>
+      </w:r>
+      <w:r>
+        <w:rPr>
+          <w:rFonts w:ascii="Times New Roman" w:hAnsi="Times New Roman" w:cs="Times New Roman"/>
+          <w:b/>
+          <w:bCs/>
+          <w:sz w:val="32"/>
+          <w:szCs w:val="32"/>
+          <w:lang w:val="en-US"/>
+        </w:rPr>
+        <w:t>:</w:t>
+      </w:r>
+    </w:p>
+    <w:p>
+      <w:pPr>
+        <w:ind w:left="0"/>
+        <w:rPr>
+          <w:rFonts w:ascii="Times New Roman" w:hAnsi="Times New Roman" w:cs="Times New Roman"/>
+          <w:b/>
+          <w:bCs/>
+          <w:sz w:val="32"/>
+          <w:szCs w:val="32"/>
+          <w:lang w:val="en-US"/>
+        </w:rPr>
+      </w:pPr>
+    </w:p>
+    <w:p>
+      <w:pPr>
+        <w:ind w:left="0"/>
+        <w:rPr>
+          <w:rFonts w:ascii="Times New Roman" w:hAnsi="Times New Roman" w:cs="Times New Roman"/>
+          <w:sz w:val="32"/>
+          <w:szCs w:val="32"/>
+          <w:lang w:val="en-US"/>
+        </w:rPr>
+      </w:pPr>
+      <w:r>
+        <w:rPr>
+          <w:rFonts w:ascii="Times New Roman" w:hAnsi="Times New Roman" w:cs="Times New Roman"/>
+          <w:sz w:val="32"/>
+          <w:szCs w:val="32"/>
+          <w:lang w:val="en-US"/>
+        </w:rPr>
+        <w:t xml:space="preserve">Finally, to create the custom widget, follow the instructions of the video below: </w:t>
+      </w:r>
+    </w:p>
+    <w:p>
+      <w:pPr>
+        <w:ind w:left="0"/>
+        <w:rPr>
+          <w:rFonts w:ascii="Times New Roman" w:hAnsi="Times New Roman" w:cs="Times New Roman"/>
+          <w:sz w:val="32"/>
+          <w:szCs w:val="32"/>
+          <w:lang w:val="en-US"/>
+        </w:rPr>
+      </w:pPr>
+    </w:p>
+    <w:p>
+      <w:pPr>
+        <w:ind w:left="0"/>
+        <w:rPr>
+          <w:rFonts w:ascii="Times New Roman" w:hAnsi="Times New Roman" w:cs="Times New Roman"/>
+          <w:sz w:val="32"/>
+          <w:szCs w:val="32"/>
+          <w:lang w:val="en-US"/>
+        </w:rPr>
+      </w:pPr>
+      <w:hyperlink r:id="rId6" w:history="1">
+        <w:r>
+          <w:rPr>
+            <w:rStyle w:val="a8"/>
+            <w:lang w:val="en-US"/>
+          </w:rPr>
+          <w:t>https://www.youtube.com/watch?v=xfxpQfLYiDg&amp;feature=youtu.be</w:t>
+        </w:r>
+      </w:hyperlink>
     </w:p>
     <w:sectPr>
       <w:pgSz w:w="11909" w:h="16834" w:code="9"/>
@@ -1807,6 +1954,18 @@
       <w:color w:val="808080"/>
     </w:rPr>
   </w:style>
+  <w:style w:type="character" w:styleId="a8">
+    <w:name w:val="Hyperlink"/>
+    <w:basedOn w:val="a0"/>
+    <w:uiPriority w:val="99"/>
+    <w:semiHidden/>
+    <w:unhideWhenUsed/>
+    <w:rsid w:val="00266746"/>
+    <w:rPr>
+      <w:color w:val="0000FF"/>
+      <w:u w:val="single"/>
+    </w:rPr>
+  </w:style>
 </w:styles>
 </file>
 

</xml_diff>

<commit_message>
Custom Widget for Trend Generation
</commit_message>
<xml_diff>
--- a/Documentation/README.docx
+++ b/Documentation/README.docx
@@ -166,6 +166,15 @@
         </w:rPr>
         <w:t>HTML</w:t>
       </w:r>
+      <w:r>
+        <w:rPr>
+          <w:rFonts w:ascii="Times New Roman" w:hAnsi="Times New Roman" w:cs="Times New Roman"/>
+          <w:sz w:val="32"/>
+          <w:szCs w:val="32"/>
+          <w:lang w:val="en-US"/>
+        </w:rPr>
+        <w:t xml:space="preserve">, CSS. </w:t>
+      </w:r>
     </w:p>
     <w:p>
       <w:pPr>
@@ -341,7 +350,144 @@
           <w:szCs w:val="32"/>
           <w:lang w:val="en-US"/>
         </w:rPr>
-        <w:t>Connection to DataBase</w:t>
+        <w:t>Source Code</w:t>
+      </w:r>
+      <w:r>
+        <w:rPr>
+          <w:rFonts w:ascii="Times New Roman" w:hAnsi="Times New Roman" w:cs="Times New Roman"/>
+          <w:b/>
+          <w:bCs/>
+          <w:sz w:val="32"/>
+          <w:szCs w:val="32"/>
+          <w:lang w:val="en-US"/>
+        </w:rPr>
+        <w:t xml:space="preserve">: </w:t>
+      </w:r>
+    </w:p>
+    <w:p>
+      <w:pPr>
+        <w:pStyle w:val="a6"/>
+        <w:numPr>
+          <w:ilvl w:val="0"/>
+          <w:numId w:val="8"/>
+        </w:numPr>
+        <w:rPr>
+          <w:rFonts w:ascii="Times New Roman" w:hAnsi="Times New Roman" w:cs="Times New Roman"/>
+          <w:sz w:val="32"/>
+          <w:szCs w:val="32"/>
+          <w:lang w:val="en-US"/>
+        </w:rPr>
+      </w:pPr>
+      <w:r>
+        <w:rPr>
+          <w:rFonts w:ascii="Times New Roman" w:hAnsi="Times New Roman" w:cs="Times New Roman"/>
+          <w:sz w:val="32"/>
+          <w:szCs w:val="32"/>
+          <w:lang w:val="en-US"/>
+        </w:rPr>
+        <w:t xml:space="preserve">The Source Code can </w:t>
+      </w:r>
+      <w:r>
+        <w:rPr>
+          <w:rFonts w:ascii="Times New Roman" w:hAnsi="Times New Roman" w:cs="Times New Roman"/>
+          <w:sz w:val="32"/>
+          <w:szCs w:val="32"/>
+          <w:lang w:val="en-US"/>
+        </w:rPr>
+        <w:t xml:space="preserve">be opened in any text editor such as notepad or </w:t>
+      </w:r>
+      <w:r>
+        <w:rPr>
+          <w:rFonts w:ascii="Times New Roman" w:hAnsi="Times New Roman" w:cs="Times New Roman"/>
+          <w:sz w:val="32"/>
+          <w:szCs w:val="32"/>
+          <w:lang w:val="ru-RU"/>
+        </w:rPr>
+        <w:t>блокнот</w:t>
+      </w:r>
+      <w:r>
+        <w:rPr>
+          <w:rFonts w:ascii="Times New Roman" w:hAnsi="Times New Roman" w:cs="Times New Roman"/>
+          <w:sz w:val="32"/>
+          <w:szCs w:val="32"/>
+          <w:lang w:val="en-US"/>
+        </w:rPr>
+        <w:t>. It can also be opened in any IDE for JavaScript, CSS and HTML.</w:t>
+      </w:r>
+      <w:r>
+        <w:rPr>
+          <w:rFonts w:ascii="Times New Roman" w:hAnsi="Times New Roman" w:cs="Times New Roman"/>
+          <w:sz w:val="32"/>
+          <w:szCs w:val="32"/>
+          <w:lang w:val="en-US"/>
+        </w:rPr>
+        <w:t xml:space="preserve"> </w:t>
+      </w:r>
+    </w:p>
+    <w:p>
+      <w:pPr>
+        <w:ind w:left="0"/>
+        <w:rPr>
+          <w:rFonts w:ascii="Times New Roman" w:hAnsi="Times New Roman" w:cs="Times New Roman"/>
+          <w:sz w:val="32"/>
+          <w:szCs w:val="32"/>
+          <w:lang w:val="en-US"/>
+        </w:rPr>
+      </w:pPr>
+      <w:r>
+        <w:rPr>
+          <w:rFonts w:ascii="Times New Roman" w:hAnsi="Times New Roman" w:cs="Times New Roman"/>
+          <w:sz w:val="32"/>
+          <w:szCs w:val="32"/>
+          <w:lang w:val="en-US"/>
+        </w:rPr>
+        <w:t xml:space="preserve"> </w:t>
+      </w:r>
+    </w:p>
+    <w:p>
+      <w:pPr>
+        <w:ind w:left="0"/>
+        <w:rPr>
+          <w:rFonts w:ascii="Times New Roman" w:hAnsi="Times New Roman" w:cs="Times New Roman"/>
+          <w:b/>
+          <w:bCs/>
+          <w:sz w:val="32"/>
+          <w:szCs w:val="32"/>
+          <w:lang w:val="en-US"/>
+        </w:rPr>
+      </w:pPr>
+      <w:r>
+        <w:rPr>
+          <w:rFonts w:ascii="Times New Roman" w:hAnsi="Times New Roman" w:cs="Times New Roman"/>
+          <w:b/>
+          <w:bCs/>
+          <w:sz w:val="32"/>
+          <w:szCs w:val="32"/>
+          <w:lang w:val="en-US"/>
+        </w:rPr>
+        <w:t>Connection to Data</w:t>
+      </w:r>
+      <w:r>
+        <w:rPr>
+          <w:rFonts w:ascii="Times New Roman" w:hAnsi="Times New Roman" w:cs="Times New Roman"/>
+          <w:b/>
+          <w:bCs/>
+          <w:sz w:val="32"/>
+          <w:szCs w:val="32"/>
+          <w:lang w:val="en-US"/>
+        </w:rPr>
+        <w:t xml:space="preserve"> </w:t>
+      </w:r>
+      <w:r>
+        <w:rPr>
+          <w:rFonts w:ascii="Times New Roman" w:hAnsi="Times New Roman" w:cs="Times New Roman"/>
+          <w:b/>
+          <w:bCs/>
+          <w:sz w:val="32"/>
+          <w:szCs w:val="32"/>
+          <w:lang w:val="en-US"/>
+        </w:rPr>
+        <w:t>Base</w:t>
       </w:r>
       <w:r>
         <w:rPr>
@@ -377,7 +523,33 @@
     </w:p>
     <w:p>
       <w:pPr>
+        <w:pStyle w:val="a6"/>
+        <w:numPr>
+          <w:ilvl w:val="0"/>
+          <w:numId w:val="8"/>
+        </w:numPr>
+        <w:jc w:val="both"/>
+        <w:rPr>
+          <w:rFonts w:ascii="Times New Roman" w:hAnsi="Times New Roman" w:cs="Times New Roman"/>
+          <w:sz w:val="32"/>
+          <w:szCs w:val="32"/>
+          <w:lang w:val="en-US"/>
+        </w:rPr>
+      </w:pPr>
+      <w:r>
+        <w:rPr>
+          <w:rFonts w:ascii="Times New Roman" w:hAnsi="Times New Roman" w:cs="Times New Roman"/>
+          <w:sz w:val="32"/>
+          <w:szCs w:val="32"/>
+          <w:lang w:val="en-US"/>
+        </w:rPr>
+        <w:t xml:space="preserve">Access Microsoft SQL Server Management Studio and connect to the database introducing the corresponding values for server, user and password accordingly: </w:t>
+      </w:r>
+    </w:p>
+    <w:p>
+      <w:pPr>
         <w:ind w:left="0"/>
+        <w:jc w:val="center"/>
         <w:rPr>
           <w:rFonts w:ascii="Times New Roman" w:hAnsi="Times New Roman" w:cs="Times New Roman"/>
           <w:sz w:val="32"/>
@@ -389,6 +561,7 @@
         <w:rPr>
           <w:noProof/>
         </w:rPr>
+        <w:lastRenderedPageBreak/>
         <w:drawing>
           <wp:inline distT="0" distB="0" distL="0" distR="0" wp14:anchorId="31EAD8B8" wp14:editId="1988C631">
             <wp:extent cx="4476750" cy="2943225"/>
@@ -429,24 +602,151 @@
     <w:p>
       <w:pPr>
         <w:ind w:left="0"/>
-        <w:rPr>
-          <w:rFonts w:ascii="Times New Roman" w:hAnsi="Times New Roman" w:cs="Times New Roman"/>
-          <w:sz w:val="32"/>
-          <w:szCs w:val="32"/>
-          <w:lang w:val="en-US"/>
-        </w:rPr>
-      </w:pPr>
+        <w:jc w:val="center"/>
+        <w:rPr>
+          <w:rFonts w:ascii="Times New Roman" w:hAnsi="Times New Roman" w:cs="Times New Roman"/>
+          <w:sz w:val="32"/>
+          <w:szCs w:val="32"/>
+          <w:lang w:val="en-US"/>
+        </w:rPr>
+      </w:pPr>
+      <w:r>
+        <w:rPr>
+          <w:rFonts w:ascii="Times New Roman" w:hAnsi="Times New Roman" w:cs="Times New Roman"/>
+          <w:sz w:val="32"/>
+          <w:szCs w:val="32"/>
+          <w:lang w:val="en-US"/>
+        </w:rPr>
+        <w:t xml:space="preserve">Figure1: Data for Connection to the </w:t>
+      </w:r>
+      <w:proofErr w:type="spellStart"/>
+      <w:r>
+        <w:rPr>
+          <w:rFonts w:ascii="Times New Roman" w:hAnsi="Times New Roman" w:cs="Times New Roman"/>
+          <w:sz w:val="32"/>
+          <w:szCs w:val="32"/>
+          <w:lang w:val="en-US"/>
+        </w:rPr>
+        <w:t>DataBase</w:t>
+      </w:r>
+      <w:proofErr w:type="spellEnd"/>
     </w:p>
     <w:p>
       <w:pPr>
         <w:ind w:left="0"/>
         <w:rPr>
           <w:rFonts w:ascii="Times New Roman" w:hAnsi="Times New Roman" w:cs="Times New Roman"/>
-          <w:sz w:val="32"/>
-          <w:szCs w:val="32"/>
-          <w:lang w:val="en-US"/>
-        </w:rPr>
-      </w:pPr>
+          <w:b/>
+          <w:bCs/>
+          <w:sz w:val="32"/>
+          <w:szCs w:val="32"/>
+          <w:lang w:val="en-US"/>
+        </w:rPr>
+      </w:pPr>
+    </w:p>
+    <w:p>
+      <w:pPr>
+        <w:pStyle w:val="a6"/>
+        <w:numPr>
+          <w:ilvl w:val="0"/>
+          <w:numId w:val="8"/>
+        </w:numPr>
+        <w:jc w:val="both"/>
+        <w:rPr>
+          <w:rFonts w:ascii="Times New Roman" w:hAnsi="Times New Roman" w:cs="Times New Roman"/>
+          <w:b/>
+          <w:bCs/>
+          <w:sz w:val="32"/>
+          <w:szCs w:val="32"/>
+          <w:lang w:val="en-US"/>
+        </w:rPr>
+      </w:pPr>
+      <w:r>
+        <w:rPr>
+          <w:rFonts w:ascii="Times New Roman" w:hAnsi="Times New Roman" w:cs="Times New Roman"/>
+          <w:sz w:val="32"/>
+          <w:szCs w:val="32"/>
+          <w:lang w:val="en-US"/>
+        </w:rPr>
+        <w:t xml:space="preserve">Configure the TCP/IP ports. To do this follow the instructions in the following video from minute </w:t>
+      </w:r>
+      <w:r>
+        <w:rPr>
+          <w:rFonts w:ascii="Times New Roman" w:hAnsi="Times New Roman" w:cs="Times New Roman"/>
+          <w:b/>
+          <w:bCs/>
+          <w:sz w:val="32"/>
+          <w:szCs w:val="32"/>
+          <w:lang w:val="en-US"/>
+        </w:rPr>
+        <w:t>3:40</w:t>
+      </w:r>
+      <w:r>
+        <w:rPr>
+          <w:rFonts w:ascii="Times New Roman" w:hAnsi="Times New Roman" w:cs="Times New Roman"/>
+          <w:sz w:val="32"/>
+          <w:szCs w:val="32"/>
+          <w:lang w:val="en-US"/>
+        </w:rPr>
+        <w:t xml:space="preserve"> until minute </w:t>
+      </w:r>
+      <w:r>
+        <w:rPr>
+          <w:rFonts w:ascii="Times New Roman" w:hAnsi="Times New Roman" w:cs="Times New Roman"/>
+          <w:b/>
+          <w:bCs/>
+          <w:sz w:val="32"/>
+          <w:szCs w:val="32"/>
+          <w:lang w:val="en-US"/>
+        </w:rPr>
+        <w:t>6:30</w:t>
+      </w:r>
+      <w:r>
+        <w:rPr>
+          <w:rFonts w:ascii="Times New Roman" w:hAnsi="Times New Roman" w:cs="Times New Roman"/>
+          <w:sz w:val="32"/>
+          <w:szCs w:val="32"/>
+          <w:lang w:val="en-US"/>
+        </w:rPr>
+        <w:t>. Link of the video:</w:t>
+      </w:r>
+    </w:p>
+    <w:p>
+      <w:pPr>
+        <w:pStyle w:val="a6"/>
+        <w:jc w:val="both"/>
+        <w:rPr>
+          <w:rFonts w:ascii="Times New Roman" w:hAnsi="Times New Roman" w:cs="Times New Roman"/>
+          <w:b/>
+          <w:bCs/>
+          <w:sz w:val="32"/>
+          <w:szCs w:val="32"/>
+          <w:lang w:val="en-US"/>
+        </w:rPr>
+      </w:pPr>
+    </w:p>
+    <w:p>
+      <w:pPr>
+        <w:pStyle w:val="a6"/>
+        <w:jc w:val="both"/>
+        <w:rPr>
+          <w:rFonts w:ascii="Times New Roman" w:hAnsi="Times New Roman" w:cs="Times New Roman"/>
+          <w:b/>
+          <w:bCs/>
+          <w:sz w:val="32"/>
+          <w:szCs w:val="32"/>
+          <w:lang w:val="en-US"/>
+        </w:rPr>
+      </w:pPr>
+      <w:hyperlink r:id="rId6" w:history="1">
+        <w:r>
+          <w:rPr>
+            <w:rStyle w:val="a8"/>
+            <w:lang w:val="en-US"/>
+          </w:rPr>
+          <w:t>https://www.youtube.com/watch?v=MLcXfRH1YzE</w:t>
+        </w:r>
+      </w:hyperlink>
     </w:p>
     <w:p>
       <w:pPr>
@@ -460,6 +760,2076 @@
           <w:lang w:val="en-US"/>
         </w:rPr>
       </w:pPr>
+    </w:p>
+    <w:p>
+      <w:pPr>
+        <w:pStyle w:val="a6"/>
+        <w:numPr>
+          <w:ilvl w:val="0"/>
+          <w:numId w:val="8"/>
+        </w:numPr>
+        <w:jc w:val="both"/>
+        <w:rPr>
+          <w:rFonts w:ascii="Times New Roman" w:hAnsi="Times New Roman" w:cs="Times New Roman"/>
+          <w:b/>
+          <w:bCs/>
+          <w:sz w:val="32"/>
+          <w:szCs w:val="32"/>
+          <w:lang w:val="en-US"/>
+        </w:rPr>
+      </w:pPr>
+      <w:r>
+        <w:rPr>
+          <w:rFonts w:ascii="Times New Roman" w:hAnsi="Times New Roman" w:cs="Times New Roman"/>
+          <w:sz w:val="32"/>
+          <w:szCs w:val="32"/>
+          <w:lang w:val="en-US"/>
+        </w:rPr>
+        <w:t>Configure the</w:t>
+      </w:r>
+      <w:r>
+        <w:rPr>
+          <w:rFonts w:ascii="Times New Roman" w:hAnsi="Times New Roman" w:cs="Times New Roman"/>
+          <w:sz w:val="32"/>
+          <w:szCs w:val="32"/>
+          <w:lang w:val="en-US"/>
+        </w:rPr>
+        <w:t xml:space="preserve"> port for remote connections</w:t>
+      </w:r>
+      <w:r>
+        <w:rPr>
+          <w:rFonts w:ascii="Times New Roman" w:hAnsi="Times New Roman" w:cs="Times New Roman"/>
+          <w:sz w:val="32"/>
+          <w:szCs w:val="32"/>
+          <w:lang w:val="en-US"/>
+        </w:rPr>
+        <w:t>. Follow the instructions of the following link:</w:t>
+      </w:r>
+    </w:p>
+    <w:p>
+      <w:pPr>
+        <w:pStyle w:val="a6"/>
+        <w:rPr>
+          <w:rFonts w:ascii="Times New Roman" w:hAnsi="Times New Roman" w:cs="Times New Roman"/>
+          <w:sz w:val="32"/>
+          <w:szCs w:val="32"/>
+          <w:lang w:val="en-US"/>
+        </w:rPr>
+      </w:pPr>
+    </w:p>
+    <w:p>
+      <w:pPr>
+        <w:pStyle w:val="a6"/>
+      </w:pPr>
+      <w:hyperlink r:id="rId7" w:history="1">
+        <w:r>
+          <w:rPr>
+            <w:rStyle w:val="a8"/>
+            <w:lang w:val="en-US"/>
+          </w:rPr>
+          <w:t>https://www.eukhost.com/kb/how-to-set-the-custom-port-for-mssql-remote-access/</w:t>
+        </w:r>
+      </w:hyperlink>
+    </w:p>
+    <w:p>
+      <w:pPr>
+        <w:ind w:left="0"/>
+        <w:rPr>
+          <w:rFonts w:ascii="Times New Roman" w:hAnsi="Times New Roman" w:cs="Times New Roman"/>
+          <w:b/>
+          <w:bCs/>
+          <w:sz w:val="32"/>
+          <w:szCs w:val="32"/>
+          <w:lang w:val="en-US"/>
+        </w:rPr>
+      </w:pPr>
+    </w:p>
+    <w:p>
+      <w:pPr>
+        <w:ind w:left="0"/>
+        <w:jc w:val="both"/>
+        <w:rPr>
+          <w:rFonts w:ascii="Times New Roman" w:hAnsi="Times New Roman" w:cs="Times New Roman"/>
+          <w:sz w:val="32"/>
+          <w:szCs w:val="32"/>
+          <w:lang w:val="en-US"/>
+        </w:rPr>
+      </w:pPr>
+      <w:r>
+        <w:rPr>
+          <w:rFonts w:ascii="Times New Roman" w:hAnsi="Times New Roman" w:cs="Times New Roman"/>
+          <w:sz w:val="32"/>
+          <w:szCs w:val="32"/>
+          <w:lang w:val="en-US"/>
+        </w:rPr>
+        <w:t xml:space="preserve">Once that all of this is done, the next step is to go to configuration. </w:t>
+      </w:r>
+    </w:p>
+    <w:p>
+      <w:pPr>
+        <w:ind w:left="0"/>
+        <w:jc w:val="both"/>
+        <w:rPr>
+          <w:rFonts w:ascii="Times New Roman" w:hAnsi="Times New Roman" w:cs="Times New Roman"/>
+          <w:sz w:val="32"/>
+          <w:szCs w:val="32"/>
+          <w:lang w:val="en-US"/>
+        </w:rPr>
+      </w:pPr>
+    </w:p>
+    <w:p>
+      <w:pPr>
+        <w:ind w:left="0"/>
+        <w:jc w:val="both"/>
+        <w:rPr>
+          <w:rFonts w:ascii="Times New Roman" w:hAnsi="Times New Roman" w:cs="Times New Roman"/>
+          <w:sz w:val="32"/>
+          <w:szCs w:val="32"/>
+          <w:lang w:val="en-US"/>
+        </w:rPr>
+      </w:pPr>
+    </w:p>
+    <w:p>
+      <w:pPr>
+        <w:ind w:left="0"/>
+        <w:jc w:val="both"/>
+        <w:rPr>
+          <w:rFonts w:ascii="Times New Roman" w:hAnsi="Times New Roman" w:cs="Times New Roman"/>
+          <w:sz w:val="32"/>
+          <w:szCs w:val="32"/>
+          <w:lang w:val="en-US"/>
+        </w:rPr>
+      </w:pPr>
+    </w:p>
+    <w:p>
+      <w:pPr>
+        <w:ind w:left="0"/>
+        <w:jc w:val="both"/>
+        <w:rPr>
+          <w:rFonts w:ascii="Times New Roman" w:hAnsi="Times New Roman" w:cs="Times New Roman"/>
+          <w:sz w:val="32"/>
+          <w:szCs w:val="32"/>
+          <w:lang w:val="en-US"/>
+        </w:rPr>
+      </w:pPr>
+    </w:p>
+    <w:p>
+      <w:pPr>
+        <w:ind w:left="0"/>
+        <w:jc w:val="both"/>
+        <w:rPr>
+          <w:rFonts w:ascii="Times New Roman" w:hAnsi="Times New Roman" w:cs="Times New Roman"/>
+          <w:sz w:val="32"/>
+          <w:szCs w:val="32"/>
+          <w:lang w:val="en-US"/>
+        </w:rPr>
+      </w:pPr>
+    </w:p>
+    <w:p>
+      <w:pPr>
+        <w:ind w:left="0"/>
+        <w:jc w:val="both"/>
+        <w:rPr>
+          <w:rFonts w:ascii="Times New Roman" w:hAnsi="Times New Roman" w:cs="Times New Roman"/>
+          <w:sz w:val="32"/>
+          <w:szCs w:val="32"/>
+          <w:lang w:val="en-US"/>
+        </w:rPr>
+      </w:pPr>
+    </w:p>
+    <w:p>
+      <w:pPr>
+        <w:ind w:left="0"/>
+        <w:rPr>
+          <w:rFonts w:ascii="Times New Roman" w:hAnsi="Times New Roman" w:cs="Times New Roman"/>
+          <w:b/>
+          <w:bCs/>
+          <w:sz w:val="32"/>
+          <w:szCs w:val="32"/>
+          <w:lang w:val="en-US"/>
+        </w:rPr>
+      </w:pPr>
+      <w:r>
+        <w:rPr>
+          <w:rFonts w:ascii="Times New Roman" w:hAnsi="Times New Roman" w:cs="Times New Roman"/>
+          <w:b/>
+          <w:bCs/>
+          <w:sz w:val="32"/>
+          <w:szCs w:val="32"/>
+          <w:lang w:val="en-US"/>
+        </w:rPr>
+        <w:lastRenderedPageBreak/>
+        <w:t>Configuration</w:t>
+      </w:r>
+      <w:r>
+        <w:rPr>
+          <w:rFonts w:ascii="Times New Roman" w:hAnsi="Times New Roman" w:cs="Times New Roman"/>
+          <w:b/>
+          <w:bCs/>
+          <w:sz w:val="32"/>
+          <w:szCs w:val="32"/>
+          <w:lang w:val="en-US"/>
+        </w:rPr>
+        <w:t>:</w:t>
+      </w:r>
+    </w:p>
+    <w:p>
+      <w:pPr>
+        <w:ind w:left="0"/>
+        <w:rPr>
+          <w:rFonts w:ascii="Times New Roman" w:hAnsi="Times New Roman" w:cs="Times New Roman"/>
+          <w:b/>
+          <w:bCs/>
+          <w:sz w:val="32"/>
+          <w:szCs w:val="32"/>
+          <w:lang w:val="en-US"/>
+        </w:rPr>
+      </w:pPr>
+    </w:p>
+    <w:p>
+      <w:pPr>
+        <w:pStyle w:val="a6"/>
+        <w:numPr>
+          <w:ilvl w:val="0"/>
+          <w:numId w:val="9"/>
+        </w:numPr>
+        <w:jc w:val="both"/>
+        <w:rPr>
+          <w:rFonts w:ascii="Times New Roman" w:hAnsi="Times New Roman" w:cs="Times New Roman"/>
+          <w:sz w:val="32"/>
+          <w:szCs w:val="32"/>
+          <w:lang w:val="en-US"/>
+        </w:rPr>
+      </w:pPr>
+      <w:r>
+        <w:rPr>
+          <w:rFonts w:ascii="Times New Roman" w:hAnsi="Times New Roman" w:cs="Times New Roman"/>
+          <w:sz w:val="32"/>
+          <w:szCs w:val="32"/>
+          <w:lang w:val="en-US"/>
+        </w:rPr>
+        <w:t>Install NodeJS in the computer. Link Below for the installation:</w:t>
+      </w:r>
+    </w:p>
+    <w:p>
+      <w:pPr>
+        <w:pStyle w:val="a6"/>
+      </w:pPr>
+    </w:p>
+    <w:p>
+      <w:pPr>
+        <w:pStyle w:val="a6"/>
+        <w:rPr>
+          <w:rFonts w:ascii="Times New Roman" w:hAnsi="Times New Roman" w:cs="Times New Roman"/>
+          <w:sz w:val="32"/>
+          <w:szCs w:val="32"/>
+        </w:rPr>
+      </w:pPr>
+      <w:hyperlink r:id="rId8" w:history="1">
+        <w:r>
+          <w:rPr>
+            <w:rStyle w:val="a8"/>
+          </w:rPr>
+          <w:t>https://nodejs.org/en/download/</w:t>
+        </w:r>
+      </w:hyperlink>
+    </w:p>
+    <w:p>
+      <w:pPr>
+        <w:ind w:left="0"/>
+        <w:rPr>
+          <w:rFonts w:ascii="Times New Roman" w:hAnsi="Times New Roman" w:cs="Times New Roman"/>
+          <w:sz w:val="32"/>
+          <w:szCs w:val="32"/>
+        </w:rPr>
+      </w:pPr>
+    </w:p>
+    <w:p>
+      <w:pPr>
+        <w:pStyle w:val="a6"/>
+        <w:numPr>
+          <w:ilvl w:val="0"/>
+          <w:numId w:val="9"/>
+        </w:numPr>
+        <w:jc w:val="both"/>
+        <w:rPr>
+          <w:rFonts w:ascii="Times New Roman" w:hAnsi="Times New Roman" w:cs="Times New Roman"/>
+          <w:sz w:val="32"/>
+          <w:szCs w:val="32"/>
+          <w:lang w:val="en-US"/>
+        </w:rPr>
+      </w:pPr>
+      <w:r>
+        <w:rPr>
+          <w:rFonts w:ascii="Times New Roman" w:hAnsi="Times New Roman" w:cs="Times New Roman"/>
+          <w:sz w:val="32"/>
+          <w:szCs w:val="32"/>
+          <w:lang w:val="en-US"/>
+        </w:rPr>
+        <w:t xml:space="preserve">Download </w:t>
+      </w:r>
+      <w:r>
+        <w:rPr>
+          <w:rFonts w:ascii="Times New Roman" w:hAnsi="Times New Roman" w:cs="Times New Roman"/>
+          <w:sz w:val="32"/>
+          <w:szCs w:val="32"/>
+          <w:lang w:val="en-US"/>
+        </w:rPr>
+        <w:t xml:space="preserve">or clone the </w:t>
+      </w:r>
+      <w:r>
+        <w:rPr>
+          <w:rFonts w:ascii="Times New Roman" w:hAnsi="Times New Roman" w:cs="Times New Roman"/>
+          <w:sz w:val="32"/>
+          <w:szCs w:val="32"/>
+          <w:lang w:val="en-US"/>
+        </w:rPr>
+        <w:t>project</w:t>
+      </w:r>
+      <w:r>
+        <w:rPr>
+          <w:rFonts w:ascii="Times New Roman" w:hAnsi="Times New Roman" w:cs="Times New Roman"/>
+          <w:sz w:val="32"/>
+          <w:szCs w:val="32"/>
+          <w:lang w:val="en-US"/>
+        </w:rPr>
+        <w:t xml:space="preserve"> from GitHub. Link to Repository: </w:t>
+      </w:r>
+    </w:p>
+    <w:p>
+      <w:pPr>
+        <w:ind w:left="0"/>
+        <w:rPr>
+          <w:rFonts w:ascii="Times New Roman" w:hAnsi="Times New Roman" w:cs="Times New Roman"/>
+          <w:b/>
+          <w:bCs/>
+          <w:sz w:val="32"/>
+          <w:szCs w:val="32"/>
+          <w:lang w:val="en-US"/>
+        </w:rPr>
+      </w:pPr>
+    </w:p>
+    <w:p>
+      <w:pPr>
+        <w:ind w:left="0" w:firstLine="720"/>
+        <w:rPr>
+          <w:rFonts w:ascii="Times New Roman" w:hAnsi="Times New Roman" w:cs="Times New Roman"/>
+          <w:b/>
+          <w:bCs/>
+          <w:sz w:val="32"/>
+          <w:szCs w:val="32"/>
+          <w:lang w:val="en-US"/>
+        </w:rPr>
+      </w:pPr>
+      <w:hyperlink r:id="rId9" w:history="1">
+        <w:r>
+          <w:rPr>
+            <w:rStyle w:val="a8"/>
+            <w:lang w:val="en-US"/>
+          </w:rPr>
+          <w:t>https://github.com/Robertron90/ProjectThirdYear</w:t>
+        </w:r>
+      </w:hyperlink>
+    </w:p>
+    <w:p>
+      <w:pPr>
+        <w:ind w:left="0"/>
+        <w:rPr>
+          <w:rFonts w:ascii="Times New Roman" w:hAnsi="Times New Roman" w:cs="Times New Roman"/>
+          <w:b/>
+          <w:bCs/>
+          <w:sz w:val="32"/>
+          <w:szCs w:val="32"/>
+          <w:lang w:val="en-US"/>
+        </w:rPr>
+      </w:pPr>
+    </w:p>
+    <w:p>
+      <w:pPr>
+        <w:pStyle w:val="a6"/>
+        <w:rPr>
+          <w:rFonts w:ascii="Times New Roman" w:hAnsi="Times New Roman" w:cs="Times New Roman"/>
+          <w:sz w:val="32"/>
+          <w:szCs w:val="32"/>
+          <w:lang w:val="en-US"/>
+        </w:rPr>
+      </w:pPr>
+      <w:r>
+        <w:rPr>
+          <w:rFonts w:ascii="Times New Roman" w:hAnsi="Times New Roman" w:cs="Times New Roman"/>
+          <w:sz w:val="32"/>
+          <w:szCs w:val="32"/>
+          <w:lang w:val="en-US"/>
+        </w:rPr>
+        <w:t xml:space="preserve">The description on the files is as follows: </w:t>
+      </w:r>
+    </w:p>
+    <w:p>
+      <w:pPr>
+        <w:pStyle w:val="a6"/>
+        <w:jc w:val="center"/>
+        <w:rPr>
+          <w:rFonts w:ascii="Times New Roman" w:hAnsi="Times New Roman" w:cs="Times New Roman"/>
+          <w:sz w:val="32"/>
+          <w:szCs w:val="32"/>
+          <w:lang w:val="en-US"/>
+        </w:rPr>
+      </w:pPr>
+      <w:r>
+        <w:rPr>
+          <w:noProof/>
+        </w:rPr>
+        <w:drawing>
+          <wp:inline distT="0" distB="0" distL="0" distR="0" wp14:anchorId="4D62051A" wp14:editId="446A850C">
+            <wp:extent cx="1495425" cy="1371600"/>
+            <wp:effectExtent l="0" t="0" r="9525" b="0"/>
+            <wp:docPr id="8" name="Рисунок 8"/>
+            <wp:cNvGraphicFramePr>
+              <a:graphicFrameLocks xmlns:a="http://schemas.openxmlformats.org/drawingml/2006/main" noChangeAspect="1"/>
+            </wp:cNvGraphicFramePr>
+            <a:graphic xmlns:a="http://schemas.openxmlformats.org/drawingml/2006/main">
+              <a:graphicData uri="http://schemas.openxmlformats.org/drawingml/2006/picture">
+                <pic:pic xmlns:pic="http://schemas.openxmlformats.org/drawingml/2006/picture">
+                  <pic:nvPicPr>
+                    <pic:cNvPr id="1" name=""/>
+                    <pic:cNvPicPr/>
+                  </pic:nvPicPr>
+                  <pic:blipFill>
+                    <a:blip r:embed="rId10"/>
+                    <a:stretch>
+                      <a:fillRect/>
+                    </a:stretch>
+                  </pic:blipFill>
+                  <pic:spPr>
+                    <a:xfrm>
+                      <a:off x="0" y="0"/>
+                      <a:ext cx="1495425" cy="1371600"/>
+                    </a:xfrm>
+                    <a:prstGeom prst="rect">
+                      <a:avLst/>
+                    </a:prstGeom>
+                  </pic:spPr>
+                </pic:pic>
+              </a:graphicData>
+            </a:graphic>
+          </wp:inline>
+        </w:drawing>
+      </w:r>
+    </w:p>
+    <w:p>
+      <w:pPr>
+        <w:pStyle w:val="a6"/>
+        <w:jc w:val="center"/>
+        <w:rPr>
+          <w:rFonts w:ascii="Times New Roman" w:hAnsi="Times New Roman" w:cs="Times New Roman"/>
+          <w:sz w:val="32"/>
+          <w:szCs w:val="32"/>
+          <w:lang w:val="en-US"/>
+        </w:rPr>
+      </w:pPr>
+    </w:p>
+    <w:p>
+      <w:pPr>
+        <w:pStyle w:val="a6"/>
+        <w:numPr>
+          <w:ilvl w:val="0"/>
+          <w:numId w:val="8"/>
+        </w:numPr>
+        <w:jc w:val="both"/>
+        <w:rPr>
+          <w:rFonts w:ascii="Times New Roman" w:hAnsi="Times New Roman" w:cs="Times New Roman"/>
+          <w:sz w:val="32"/>
+          <w:szCs w:val="32"/>
+          <w:lang w:val="en-US"/>
+        </w:rPr>
+      </w:pPr>
+      <w:proofErr w:type="spellStart"/>
+      <w:r>
+        <w:rPr>
+          <w:rFonts w:ascii="Times New Roman" w:hAnsi="Times New Roman" w:cs="Times New Roman"/>
+          <w:sz w:val="32"/>
+          <w:szCs w:val="32"/>
+          <w:lang w:val="en-US"/>
+        </w:rPr>
+        <w:t>TrendLine</w:t>
+      </w:r>
+      <w:proofErr w:type="spellEnd"/>
+      <w:r>
+        <w:rPr>
+          <w:rFonts w:ascii="Times New Roman" w:hAnsi="Times New Roman" w:cs="Times New Roman"/>
+          <w:sz w:val="32"/>
+          <w:szCs w:val="32"/>
+          <w:lang w:val="en-US"/>
+        </w:rPr>
+        <w:t xml:space="preserve"> is the </w:t>
+      </w:r>
+      <w:r>
+        <w:rPr>
+          <w:rFonts w:ascii="Times New Roman" w:hAnsi="Times New Roman" w:cs="Times New Roman"/>
+          <w:sz w:val="32"/>
+          <w:szCs w:val="32"/>
+          <w:lang w:val="en-US"/>
+        </w:rPr>
+        <w:t>Custom Widget (</w:t>
+      </w:r>
+      <w:r>
+        <w:rPr>
+          <w:rFonts w:ascii="Times New Roman" w:hAnsi="Times New Roman" w:cs="Times New Roman"/>
+          <w:sz w:val="32"/>
+          <w:szCs w:val="32"/>
+          <w:lang w:val="en-US"/>
+        </w:rPr>
+        <w:t>CW</w:t>
+      </w:r>
+      <w:r>
+        <w:rPr>
+          <w:rFonts w:ascii="Times New Roman" w:hAnsi="Times New Roman" w:cs="Times New Roman"/>
+          <w:sz w:val="32"/>
+          <w:szCs w:val="32"/>
+          <w:lang w:val="en-US"/>
+        </w:rPr>
+        <w:t>)</w:t>
+      </w:r>
+      <w:r>
+        <w:rPr>
+          <w:rFonts w:ascii="Times New Roman" w:hAnsi="Times New Roman" w:cs="Times New Roman"/>
+          <w:sz w:val="32"/>
+          <w:szCs w:val="32"/>
+          <w:lang w:val="en-US"/>
+        </w:rPr>
+        <w:t xml:space="preserve"> itself. It is the frontend of the application.</w:t>
+      </w:r>
+      <w:r>
+        <w:rPr>
+          <w:rFonts w:ascii="Times New Roman" w:hAnsi="Times New Roman" w:cs="Times New Roman"/>
+          <w:sz w:val="32"/>
+          <w:szCs w:val="32"/>
+          <w:lang w:val="en-US"/>
+        </w:rPr>
+        <w:t xml:space="preserve"> To understand how the CW works internally, watch the following video: </w:t>
+      </w:r>
+    </w:p>
+    <w:p>
+      <w:pPr>
+        <w:pStyle w:val="a6"/>
+        <w:rPr>
+          <w:rFonts w:ascii="Times New Roman" w:hAnsi="Times New Roman" w:cs="Times New Roman"/>
+          <w:sz w:val="32"/>
+          <w:szCs w:val="32"/>
+          <w:lang w:val="en-US"/>
+        </w:rPr>
+      </w:pPr>
+      <w:hyperlink r:id="rId11" w:history="1">
+        <w:r>
+          <w:rPr>
+            <w:rStyle w:val="a8"/>
+            <w:lang w:val="en-US"/>
+          </w:rPr>
+          <w:t>https://www.youtube.com/watch?v=N1I2M2zNvUk</w:t>
+        </w:r>
+      </w:hyperlink>
+    </w:p>
+    <w:p>
+      <w:pPr>
+        <w:pStyle w:val="a6"/>
+        <w:numPr>
+          <w:ilvl w:val="0"/>
+          <w:numId w:val="8"/>
+        </w:numPr>
+        <w:jc w:val="both"/>
+        <w:rPr>
+          <w:rFonts w:ascii="Times New Roman" w:hAnsi="Times New Roman" w:cs="Times New Roman"/>
+          <w:sz w:val="32"/>
+          <w:szCs w:val="32"/>
+          <w:lang w:val="en-US"/>
+        </w:rPr>
+      </w:pPr>
+      <w:r>
+        <w:rPr>
+          <w:rFonts w:ascii="Times New Roman" w:hAnsi="Times New Roman" w:cs="Times New Roman"/>
+          <w:sz w:val="32"/>
+          <w:szCs w:val="32"/>
+          <w:lang w:val="en-US"/>
+        </w:rPr>
+        <w:t xml:space="preserve">Backend is the backend of the application. </w:t>
+      </w:r>
+      <w:r>
+        <w:rPr>
+          <w:rFonts w:ascii="Times New Roman" w:hAnsi="Times New Roman" w:cs="Times New Roman"/>
+          <w:sz w:val="32"/>
+          <w:szCs w:val="32"/>
+          <w:lang w:val="en-US"/>
+        </w:rPr>
+        <w:t xml:space="preserve">Inside backend there are mainly two files: data.js – it’s the file where connection is stablished with the database and the data retrieval is done. Index.js – it’s the file where the endpoints are generated to receive and send data from the backend to the frontend ad vice versa. </w:t>
+      </w:r>
+    </w:p>
+    <w:p>
+      <w:pPr>
+        <w:pStyle w:val="a6"/>
+        <w:numPr>
+          <w:ilvl w:val="0"/>
+          <w:numId w:val="8"/>
+        </w:numPr>
+        <w:jc w:val="both"/>
+        <w:rPr>
+          <w:rFonts w:ascii="Times New Roman" w:hAnsi="Times New Roman" w:cs="Times New Roman"/>
+          <w:sz w:val="32"/>
+          <w:szCs w:val="32"/>
+          <w:lang w:val="en-US"/>
+        </w:rPr>
+      </w:pPr>
+      <w:r>
+        <w:rPr>
+          <w:rFonts w:ascii="Times New Roman" w:hAnsi="Times New Roman" w:cs="Times New Roman"/>
+          <w:sz w:val="32"/>
+          <w:szCs w:val="32"/>
+          <w:lang w:val="en-US"/>
+        </w:rPr>
+        <w:t xml:space="preserve">Documentation is the directory where there are the instructions and </w:t>
+      </w:r>
+      <w:r>
+        <w:rPr>
+          <w:rFonts w:ascii="Times New Roman" w:hAnsi="Times New Roman" w:cs="Times New Roman"/>
+          <w:sz w:val="32"/>
+          <w:szCs w:val="32"/>
+          <w:lang w:val="en-US"/>
+        </w:rPr>
+        <w:t>an additional file to check how to work with Custom Widgets</w:t>
+      </w:r>
+      <w:r>
+        <w:rPr>
+          <w:rFonts w:ascii="Times New Roman" w:hAnsi="Times New Roman" w:cs="Times New Roman"/>
+          <w:sz w:val="32"/>
+          <w:szCs w:val="32"/>
+          <w:lang w:val="en-US"/>
+        </w:rPr>
+        <w:t xml:space="preserve"> (</w:t>
+      </w:r>
+      <w:r>
+        <w:rPr>
+          <w:rFonts w:ascii="Times New Roman" w:hAnsi="Times New Roman" w:cs="Times New Roman"/>
+          <w:i/>
+          <w:iCs/>
+          <w:sz w:val="32"/>
+          <w:szCs w:val="32"/>
+          <w:lang w:val="en-US"/>
+        </w:rPr>
+        <w:t>Edit the web files for a custom widget.docx</w:t>
+      </w:r>
+      <w:r>
+        <w:rPr>
+          <w:rFonts w:ascii="Times New Roman" w:hAnsi="Times New Roman" w:cs="Times New Roman"/>
+          <w:sz w:val="32"/>
+          <w:szCs w:val="32"/>
+          <w:lang w:val="en-US"/>
+        </w:rPr>
+        <w:t>)</w:t>
+      </w:r>
+      <w:r>
+        <w:rPr>
+          <w:rFonts w:ascii="Times New Roman" w:hAnsi="Times New Roman" w:cs="Times New Roman"/>
+          <w:sz w:val="32"/>
+          <w:szCs w:val="32"/>
+          <w:lang w:val="en-US"/>
+        </w:rPr>
+        <w:t xml:space="preserve">. </w:t>
+      </w:r>
+    </w:p>
+    <w:p>
+      <w:pPr>
+        <w:pStyle w:val="a6"/>
+        <w:rPr>
+          <w:rFonts w:ascii="Times New Roman" w:hAnsi="Times New Roman" w:cs="Times New Roman"/>
+          <w:sz w:val="32"/>
+          <w:szCs w:val="32"/>
+          <w:lang w:val="en-US"/>
+        </w:rPr>
+      </w:pPr>
+      <w:r>
+        <w:rPr>
+          <w:rFonts w:ascii="Times New Roman" w:hAnsi="Times New Roman" w:cs="Times New Roman"/>
+          <w:sz w:val="32"/>
+          <w:szCs w:val="32"/>
+          <w:lang w:val="en-US"/>
+        </w:rPr>
+        <w:lastRenderedPageBreak/>
+        <w:t xml:space="preserve"> </w:t>
+      </w:r>
+    </w:p>
+    <w:p>
+      <w:pPr>
+        <w:pStyle w:val="a6"/>
+        <w:numPr>
+          <w:ilvl w:val="0"/>
+          <w:numId w:val="9"/>
+        </w:numPr>
+        <w:jc w:val="both"/>
+        <w:rPr>
+          <w:rFonts w:ascii="Times New Roman" w:hAnsi="Times New Roman" w:cs="Times New Roman"/>
+          <w:sz w:val="32"/>
+          <w:szCs w:val="32"/>
+          <w:lang w:val="en-US"/>
+        </w:rPr>
+      </w:pPr>
+      <w:r>
+        <w:rPr>
+          <w:rFonts w:ascii="Times New Roman" w:hAnsi="Times New Roman" w:cs="Times New Roman"/>
+          <w:sz w:val="32"/>
+          <w:szCs w:val="32"/>
+          <w:lang w:val="en-US"/>
+        </w:rPr>
+        <w:t xml:space="preserve">Inside </w:t>
+      </w:r>
+      <w:r>
+        <w:rPr>
+          <w:rFonts w:ascii="Times New Roman" w:hAnsi="Times New Roman" w:cs="Times New Roman"/>
+          <w:sz w:val="32"/>
+          <w:szCs w:val="32"/>
+          <w:lang w:val="en-US"/>
+        </w:rPr>
+        <w:t xml:space="preserve">the file </w:t>
+      </w:r>
+      <w:r>
+        <w:rPr>
+          <w:rFonts w:ascii="Times New Roman" w:hAnsi="Times New Roman" w:cs="Times New Roman"/>
+          <w:i/>
+          <w:iCs/>
+          <w:sz w:val="32"/>
+          <w:szCs w:val="32"/>
+          <w:lang w:val="en-US"/>
+        </w:rPr>
+        <w:t>./backend/</w:t>
+      </w:r>
+      <w:r>
+        <w:rPr>
+          <w:rFonts w:ascii="Times New Roman" w:hAnsi="Times New Roman" w:cs="Times New Roman"/>
+          <w:i/>
+          <w:iCs/>
+          <w:sz w:val="32"/>
+          <w:szCs w:val="32"/>
+          <w:lang w:val="en-US"/>
+        </w:rPr>
+        <w:t>data.js</w:t>
+      </w:r>
+      <w:r>
+        <w:rPr>
+          <w:rFonts w:ascii="Times New Roman" w:hAnsi="Times New Roman" w:cs="Times New Roman"/>
+          <w:sz w:val="32"/>
+          <w:szCs w:val="32"/>
+          <w:lang w:val="en-US"/>
+        </w:rPr>
+        <w:t xml:space="preserve">, change the values of </w:t>
+      </w:r>
+      <w:r>
+        <w:rPr>
+          <w:rFonts w:ascii="Times New Roman" w:hAnsi="Times New Roman" w:cs="Times New Roman"/>
+          <w:b/>
+          <w:bCs/>
+          <w:i/>
+          <w:iCs/>
+          <w:sz w:val="32"/>
+          <w:szCs w:val="32"/>
+          <w:lang w:val="en-US"/>
+        </w:rPr>
+        <w:t>user</w:t>
+      </w:r>
+      <w:r>
+        <w:rPr>
+          <w:rFonts w:ascii="Times New Roman" w:hAnsi="Times New Roman" w:cs="Times New Roman"/>
+          <w:sz w:val="32"/>
+          <w:szCs w:val="32"/>
+          <w:lang w:val="en-US"/>
+        </w:rPr>
+        <w:t xml:space="preserve">, </w:t>
+      </w:r>
+      <w:r>
+        <w:rPr>
+          <w:rFonts w:ascii="Times New Roman" w:hAnsi="Times New Roman" w:cs="Times New Roman"/>
+          <w:b/>
+          <w:bCs/>
+          <w:i/>
+          <w:iCs/>
+          <w:sz w:val="32"/>
+          <w:szCs w:val="32"/>
+          <w:lang w:val="en-US"/>
+        </w:rPr>
+        <w:t>password</w:t>
+      </w:r>
+      <w:r>
+        <w:rPr>
+          <w:rFonts w:ascii="Times New Roman" w:hAnsi="Times New Roman" w:cs="Times New Roman"/>
+          <w:sz w:val="32"/>
+          <w:szCs w:val="32"/>
+          <w:lang w:val="en-US"/>
+        </w:rPr>
+        <w:t xml:space="preserve"> and </w:t>
+      </w:r>
+      <w:r>
+        <w:rPr>
+          <w:rFonts w:ascii="Times New Roman" w:hAnsi="Times New Roman" w:cs="Times New Roman"/>
+          <w:b/>
+          <w:bCs/>
+          <w:i/>
+          <w:iCs/>
+          <w:sz w:val="32"/>
+          <w:szCs w:val="32"/>
+          <w:lang w:val="en-US"/>
+        </w:rPr>
+        <w:t>server</w:t>
+      </w:r>
+      <w:r>
+        <w:rPr>
+          <w:rFonts w:ascii="Times New Roman" w:hAnsi="Times New Roman" w:cs="Times New Roman"/>
+          <w:sz w:val="32"/>
+          <w:szCs w:val="32"/>
+          <w:lang w:val="en-US"/>
+        </w:rPr>
+        <w:t xml:space="preserve"> according to the credentials of the database in the computer where the application runs</w:t>
+      </w:r>
+      <w:r>
+        <w:rPr>
+          <w:rFonts w:ascii="Times New Roman" w:hAnsi="Times New Roman" w:cs="Times New Roman"/>
+          <w:sz w:val="32"/>
+          <w:szCs w:val="32"/>
+          <w:lang w:val="en-US"/>
+        </w:rPr>
+        <w:t xml:space="preserve">. </w:t>
+      </w:r>
+    </w:p>
+    <w:p>
+      <w:pPr>
+        <w:pStyle w:val="a6"/>
+        <w:ind w:left="0"/>
+        <w:jc w:val="both"/>
+        <w:rPr>
+          <w:rFonts w:ascii="Times New Roman" w:hAnsi="Times New Roman" w:cs="Times New Roman"/>
+          <w:sz w:val="32"/>
+          <w:szCs w:val="32"/>
+          <w:lang w:val="en-US"/>
+        </w:rPr>
+      </w:pPr>
+    </w:p>
+    <w:p>
+      <w:pPr>
+        <w:pStyle w:val="a6"/>
+        <w:ind w:left="0"/>
+        <w:jc w:val="both"/>
+        <w:rPr>
+          <w:rFonts w:ascii="Times New Roman" w:hAnsi="Times New Roman" w:cs="Times New Roman"/>
+          <w:sz w:val="32"/>
+          <w:szCs w:val="32"/>
+          <w:lang w:val="en-US"/>
+        </w:rPr>
+      </w:pPr>
+      <w:r>
+        <w:rPr>
+          <w:rFonts w:ascii="Times New Roman" w:hAnsi="Times New Roman" w:cs="Times New Roman"/>
+          <w:sz w:val="32"/>
+          <w:szCs w:val="32"/>
+          <w:lang w:val="en-US"/>
+        </w:rPr>
+        <w:t xml:space="preserve">The data that should be entered here must be the same data that is input in figure 1. </w:t>
+      </w:r>
+      <w:r>
+        <w:rPr>
+          <w:rFonts w:ascii="Times New Roman" w:hAnsi="Times New Roman" w:cs="Times New Roman"/>
+          <w:sz w:val="32"/>
+          <w:szCs w:val="32"/>
+          <w:lang w:val="en-US"/>
+        </w:rPr>
+        <w:t>For</w:t>
+      </w:r>
+      <w:r>
+        <w:rPr>
+          <w:rFonts w:ascii="Times New Roman" w:hAnsi="Times New Roman" w:cs="Times New Roman"/>
+          <w:b/>
+          <w:bCs/>
+          <w:i/>
+          <w:iCs/>
+          <w:sz w:val="32"/>
+          <w:szCs w:val="32"/>
+          <w:lang w:val="en-US"/>
+        </w:rPr>
+        <w:t xml:space="preserve"> </w:t>
+      </w:r>
+      <w:r>
+        <w:rPr>
+          <w:rFonts w:ascii="Times New Roman" w:hAnsi="Times New Roman" w:cs="Times New Roman"/>
+          <w:b/>
+          <w:bCs/>
+          <w:i/>
+          <w:iCs/>
+          <w:sz w:val="32"/>
+          <w:szCs w:val="32"/>
+          <w:lang w:val="en-US"/>
+        </w:rPr>
+        <w:t>server</w:t>
+      </w:r>
+      <w:r>
+        <w:rPr>
+          <w:rFonts w:ascii="Times New Roman" w:hAnsi="Times New Roman" w:cs="Times New Roman"/>
+          <w:b/>
+          <w:bCs/>
+          <w:i/>
+          <w:iCs/>
+          <w:sz w:val="32"/>
+          <w:szCs w:val="32"/>
+          <w:lang w:val="en-US"/>
+        </w:rPr>
+        <w:t xml:space="preserve"> </w:t>
+      </w:r>
+      <w:r>
+        <w:rPr>
+          <w:rFonts w:ascii="Times New Roman" w:hAnsi="Times New Roman" w:cs="Times New Roman"/>
+          <w:sz w:val="32"/>
+          <w:szCs w:val="32"/>
+          <w:lang w:val="en-US"/>
+        </w:rPr>
+        <w:t>there must be an extra “\” as it is shown in the figure2:</w:t>
+      </w:r>
+    </w:p>
+    <w:p>
+      <w:pPr>
+        <w:pStyle w:val="a6"/>
+        <w:ind w:left="0"/>
+        <w:jc w:val="both"/>
+        <w:rPr>
+          <w:rFonts w:ascii="Times New Roman" w:hAnsi="Times New Roman" w:cs="Times New Roman"/>
+          <w:sz w:val="32"/>
+          <w:szCs w:val="32"/>
+          <w:lang w:val="en-US"/>
+        </w:rPr>
+      </w:pPr>
+    </w:p>
+    <w:p>
+      <w:pPr>
+        <w:ind w:left="0"/>
+        <w:rPr>
+          <w:rFonts w:ascii="Times New Roman" w:hAnsi="Times New Roman" w:cs="Times New Roman"/>
+          <w:b/>
+          <w:bCs/>
+          <w:sz w:val="32"/>
+          <w:szCs w:val="32"/>
+          <w:lang w:val="en-US"/>
+        </w:rPr>
+      </w:pPr>
+      <w:r>
+        <w:rPr>
+          <w:noProof/>
+        </w:rPr>
+        <w:drawing>
+          <wp:inline distT="0" distB="0" distL="0" distR="0" wp14:anchorId="6F894543" wp14:editId="76A949F8">
+            <wp:extent cx="5401945" cy="1290955"/>
+            <wp:effectExtent l="0" t="0" r="8255" b="4445"/>
+            <wp:docPr id="2" name="Рисунок 2"/>
+            <wp:cNvGraphicFramePr>
+              <a:graphicFrameLocks xmlns:a="http://schemas.openxmlformats.org/drawingml/2006/main" noChangeAspect="1"/>
+            </wp:cNvGraphicFramePr>
+            <a:graphic xmlns:a="http://schemas.openxmlformats.org/drawingml/2006/main">
+              <a:graphicData uri="http://schemas.openxmlformats.org/drawingml/2006/picture">
+                <pic:pic xmlns:pic="http://schemas.openxmlformats.org/drawingml/2006/picture">
+                  <pic:nvPicPr>
+                    <pic:cNvPr id="1" name=""/>
+                    <pic:cNvPicPr/>
+                  </pic:nvPicPr>
+                  <pic:blipFill>
+                    <a:blip r:embed="rId12"/>
+                    <a:stretch>
+                      <a:fillRect/>
+                    </a:stretch>
+                  </pic:blipFill>
+                  <pic:spPr>
+                    <a:xfrm>
+                      <a:off x="0" y="0"/>
+                      <a:ext cx="5401945" cy="1290955"/>
+                    </a:xfrm>
+                    <a:prstGeom prst="rect">
+                      <a:avLst/>
+                    </a:prstGeom>
+                  </pic:spPr>
+                </pic:pic>
+              </a:graphicData>
+            </a:graphic>
+          </wp:inline>
+        </w:drawing>
+      </w:r>
+    </w:p>
+    <w:p>
+      <w:pPr>
+        <w:ind w:left="0"/>
+        <w:jc w:val="center"/>
+        <w:rPr>
+          <w:rFonts w:ascii="Times New Roman" w:hAnsi="Times New Roman" w:cs="Times New Roman"/>
+          <w:sz w:val="32"/>
+          <w:szCs w:val="32"/>
+          <w:lang w:val="en-US"/>
+        </w:rPr>
+      </w:pPr>
+      <w:r>
+        <w:rPr>
+          <w:rFonts w:ascii="Times New Roman" w:hAnsi="Times New Roman" w:cs="Times New Roman"/>
+          <w:sz w:val="32"/>
+          <w:szCs w:val="32"/>
+          <w:lang w:val="en-US"/>
+        </w:rPr>
+        <w:t>Figure 2: Data to be configured</w:t>
+      </w:r>
+    </w:p>
+    <w:p>
+      <w:pPr>
+        <w:ind w:left="0"/>
+        <w:rPr>
+          <w:rFonts w:ascii="Times New Roman" w:hAnsi="Times New Roman" w:cs="Times New Roman"/>
+          <w:b/>
+          <w:bCs/>
+          <w:sz w:val="32"/>
+          <w:szCs w:val="32"/>
+          <w:lang w:val="en-US"/>
+        </w:rPr>
+      </w:pPr>
+    </w:p>
+    <w:p>
+      <w:pPr>
+        <w:pStyle w:val="a6"/>
+        <w:numPr>
+          <w:ilvl w:val="0"/>
+          <w:numId w:val="9"/>
+        </w:numPr>
+        <w:jc w:val="both"/>
+        <w:rPr>
+          <w:rFonts w:ascii="Times New Roman" w:hAnsi="Times New Roman" w:cs="Times New Roman"/>
+          <w:sz w:val="32"/>
+          <w:szCs w:val="32"/>
+          <w:lang w:val="en-US"/>
+        </w:rPr>
+      </w:pPr>
+      <w:r>
+        <w:rPr>
+          <w:rFonts w:ascii="Times New Roman" w:hAnsi="Times New Roman" w:cs="Times New Roman"/>
+          <w:sz w:val="32"/>
+          <w:szCs w:val="32"/>
+          <w:lang w:val="en-US"/>
+        </w:rPr>
+        <w:t xml:space="preserve">Delete the directory </w:t>
+      </w:r>
+      <w:r>
+        <w:rPr>
+          <w:rFonts w:ascii="Times New Roman" w:hAnsi="Times New Roman" w:cs="Times New Roman"/>
+          <w:i/>
+          <w:iCs/>
+          <w:sz w:val="32"/>
+          <w:szCs w:val="32"/>
+          <w:lang w:val="en-US"/>
+        </w:rPr>
+        <w:t>./backend</w:t>
+      </w:r>
+      <w:r>
+        <w:rPr>
+          <w:rFonts w:ascii="Times New Roman" w:hAnsi="Times New Roman" w:cs="Times New Roman"/>
+          <w:i/>
+          <w:iCs/>
+          <w:sz w:val="32"/>
+          <w:szCs w:val="32"/>
+          <w:lang w:val="en-US"/>
+        </w:rPr>
+        <w:t>/</w:t>
+      </w:r>
+      <w:proofErr w:type="spellStart"/>
+      <w:r>
+        <w:rPr>
+          <w:rFonts w:ascii="Times New Roman" w:hAnsi="Times New Roman" w:cs="Times New Roman"/>
+          <w:i/>
+          <w:iCs/>
+          <w:sz w:val="32"/>
+          <w:szCs w:val="32"/>
+          <w:lang w:val="en-US"/>
+        </w:rPr>
+        <w:t>node_modules</w:t>
+      </w:r>
+      <w:proofErr w:type="spellEnd"/>
+      <w:r>
+        <w:rPr>
+          <w:rFonts w:ascii="Times New Roman" w:hAnsi="Times New Roman" w:cs="Times New Roman"/>
+          <w:sz w:val="32"/>
+          <w:szCs w:val="32"/>
+          <w:lang w:val="en-US"/>
+        </w:rPr>
+        <w:t xml:space="preserve"> </w:t>
+      </w:r>
+      <w:r>
+        <w:rPr>
+          <w:rFonts w:ascii="Times New Roman" w:hAnsi="Times New Roman" w:cs="Times New Roman"/>
+          <w:sz w:val="32"/>
+          <w:szCs w:val="32"/>
+          <w:lang w:val="en-US"/>
+        </w:rPr>
+        <w:t xml:space="preserve">and open a command line in the directory </w:t>
+      </w:r>
+      <w:r>
+        <w:rPr>
+          <w:rFonts w:ascii="Times New Roman" w:hAnsi="Times New Roman" w:cs="Times New Roman"/>
+          <w:i/>
+          <w:iCs/>
+          <w:sz w:val="32"/>
+          <w:szCs w:val="32"/>
+          <w:lang w:val="en-US"/>
+        </w:rPr>
+        <w:t>./backend</w:t>
+      </w:r>
+      <w:r>
+        <w:rPr>
+          <w:rFonts w:ascii="Times New Roman" w:hAnsi="Times New Roman" w:cs="Times New Roman"/>
+          <w:sz w:val="32"/>
+          <w:szCs w:val="32"/>
+          <w:lang w:val="en-US"/>
+        </w:rPr>
+        <w:t xml:space="preserve">. Type </w:t>
+      </w:r>
+      <w:proofErr w:type="spellStart"/>
+      <w:r>
+        <w:rPr>
+          <w:rFonts w:ascii="Times New Roman" w:hAnsi="Times New Roman" w:cs="Times New Roman"/>
+          <w:b/>
+          <w:bCs/>
+          <w:sz w:val="32"/>
+          <w:szCs w:val="32"/>
+          <w:lang w:val="en-US"/>
+        </w:rPr>
+        <w:t>npm</w:t>
+      </w:r>
+      <w:proofErr w:type="spellEnd"/>
+      <w:r>
+        <w:rPr>
+          <w:rFonts w:ascii="Times New Roman" w:hAnsi="Times New Roman" w:cs="Times New Roman"/>
+          <w:b/>
+          <w:bCs/>
+          <w:sz w:val="32"/>
+          <w:szCs w:val="32"/>
+          <w:lang w:val="en-US"/>
+        </w:rPr>
+        <w:t xml:space="preserve"> install</w:t>
+      </w:r>
+      <w:r>
+        <w:rPr>
+          <w:rFonts w:ascii="Times New Roman" w:hAnsi="Times New Roman" w:cs="Times New Roman"/>
+          <w:sz w:val="32"/>
+          <w:szCs w:val="32"/>
+          <w:lang w:val="en-US"/>
+        </w:rPr>
+        <w:t xml:space="preserve">: </w:t>
+      </w:r>
+    </w:p>
+    <w:p>
+      <w:pPr>
+        <w:pStyle w:val="a6"/>
+        <w:rPr>
+          <w:rFonts w:ascii="Times New Roman" w:hAnsi="Times New Roman" w:cs="Times New Roman"/>
+          <w:sz w:val="32"/>
+          <w:szCs w:val="32"/>
+          <w:lang w:val="en-US"/>
+        </w:rPr>
+      </w:pPr>
+    </w:p>
+    <w:p>
+      <w:pPr>
+        <w:pStyle w:val="a6"/>
+        <w:jc w:val="center"/>
+        <w:rPr>
+          <w:rFonts w:ascii="Times New Roman" w:hAnsi="Times New Roman" w:cs="Times New Roman"/>
+          <w:sz w:val="32"/>
+          <w:szCs w:val="32"/>
+          <w:lang w:val="en-US"/>
+        </w:rPr>
+      </w:pPr>
+      <w:r>
+        <w:rPr>
+          <w:noProof/>
+        </w:rPr>
+        <w:drawing>
+          <wp:inline distT="0" distB="0" distL="0" distR="0" wp14:anchorId="485F2BDD" wp14:editId="457D9A49">
+            <wp:extent cx="5401945" cy="2183765"/>
+            <wp:effectExtent l="0" t="0" r="8255" b="6985"/>
+            <wp:docPr id="5" name="Рисунок 5"/>
+            <wp:cNvGraphicFramePr>
+              <a:graphicFrameLocks xmlns:a="http://schemas.openxmlformats.org/drawingml/2006/main" noChangeAspect="1"/>
+            </wp:cNvGraphicFramePr>
+            <a:graphic xmlns:a="http://schemas.openxmlformats.org/drawingml/2006/main">
+              <a:graphicData uri="http://schemas.openxmlformats.org/drawingml/2006/picture">
+                <pic:pic xmlns:pic="http://schemas.openxmlformats.org/drawingml/2006/picture">
+                  <pic:nvPicPr>
+                    <pic:cNvPr id="1" name=""/>
+                    <pic:cNvPicPr/>
+                  </pic:nvPicPr>
+                  <pic:blipFill>
+                    <a:blip r:embed="rId13"/>
+                    <a:stretch>
+                      <a:fillRect/>
+                    </a:stretch>
+                  </pic:blipFill>
+                  <pic:spPr>
+                    <a:xfrm>
+                      <a:off x="0" y="0"/>
+                      <a:ext cx="5401945" cy="2183765"/>
+                    </a:xfrm>
+                    <a:prstGeom prst="rect">
+                      <a:avLst/>
+                    </a:prstGeom>
+                  </pic:spPr>
+                </pic:pic>
+              </a:graphicData>
+            </a:graphic>
+          </wp:inline>
+        </w:drawing>
+      </w:r>
+    </w:p>
+    <w:p>
+      <w:pPr>
+        <w:pStyle w:val="a6"/>
+        <w:rPr>
+          <w:rFonts w:ascii="Times New Roman" w:hAnsi="Times New Roman" w:cs="Times New Roman"/>
+          <w:sz w:val="32"/>
+          <w:szCs w:val="32"/>
+          <w:lang w:val="en-US"/>
+        </w:rPr>
+      </w:pPr>
+    </w:p>
+    <w:p>
+      <w:pPr>
+        <w:pStyle w:val="a6"/>
+        <w:rPr>
+          <w:rFonts w:ascii="Times New Roman" w:hAnsi="Times New Roman" w:cs="Times New Roman"/>
+          <w:sz w:val="32"/>
+          <w:szCs w:val="32"/>
+          <w:lang w:val="en-US"/>
+        </w:rPr>
+      </w:pPr>
+      <w:r>
+        <w:rPr>
+          <w:rFonts w:ascii="Times New Roman" w:hAnsi="Times New Roman" w:cs="Times New Roman"/>
+          <w:sz w:val="32"/>
+          <w:szCs w:val="32"/>
+          <w:lang w:val="en-US"/>
+        </w:rPr>
+        <w:t xml:space="preserve">Then in this same directory install </w:t>
+      </w:r>
+      <w:proofErr w:type="spellStart"/>
+      <w:r>
+        <w:rPr>
+          <w:rFonts w:ascii="Times New Roman" w:hAnsi="Times New Roman" w:cs="Times New Roman"/>
+          <w:sz w:val="32"/>
+          <w:szCs w:val="32"/>
+          <w:lang w:val="en-US"/>
+        </w:rPr>
+        <w:t>mssql</w:t>
+      </w:r>
+      <w:proofErr w:type="spellEnd"/>
+      <w:r>
+        <w:rPr>
+          <w:rFonts w:ascii="Times New Roman" w:hAnsi="Times New Roman" w:cs="Times New Roman"/>
+          <w:sz w:val="32"/>
+          <w:szCs w:val="32"/>
+          <w:lang w:val="en-US"/>
+        </w:rPr>
+        <w:t xml:space="preserve"> with the command </w:t>
+      </w:r>
+      <w:proofErr w:type="spellStart"/>
+      <w:r>
+        <w:rPr>
+          <w:rFonts w:ascii="Times New Roman" w:hAnsi="Times New Roman" w:cs="Times New Roman"/>
+          <w:b/>
+          <w:bCs/>
+          <w:sz w:val="32"/>
+          <w:szCs w:val="32"/>
+          <w:lang w:val="en-US"/>
+        </w:rPr>
+        <w:t>npm</w:t>
+      </w:r>
+      <w:proofErr w:type="spellEnd"/>
+      <w:r>
+        <w:rPr>
+          <w:rFonts w:ascii="Times New Roman" w:hAnsi="Times New Roman" w:cs="Times New Roman"/>
+          <w:b/>
+          <w:bCs/>
+          <w:sz w:val="32"/>
+          <w:szCs w:val="32"/>
+          <w:lang w:val="en-US"/>
+        </w:rPr>
+        <w:t xml:space="preserve"> install </w:t>
+      </w:r>
+      <w:proofErr w:type="spellStart"/>
+      <w:r>
+        <w:rPr>
+          <w:rFonts w:ascii="Times New Roman" w:hAnsi="Times New Roman" w:cs="Times New Roman"/>
+          <w:b/>
+          <w:bCs/>
+          <w:sz w:val="32"/>
+          <w:szCs w:val="32"/>
+          <w:lang w:val="en-US"/>
+        </w:rPr>
+        <w:t>mssql</w:t>
+      </w:r>
+      <w:proofErr w:type="spellEnd"/>
+      <w:r>
+        <w:rPr>
+          <w:rFonts w:ascii="Times New Roman" w:hAnsi="Times New Roman" w:cs="Times New Roman"/>
+          <w:sz w:val="32"/>
+          <w:szCs w:val="32"/>
+          <w:lang w:val="en-US"/>
+        </w:rPr>
+        <w:t>:</w:t>
+      </w:r>
+    </w:p>
+    <w:p>
+      <w:pPr>
+        <w:pStyle w:val="a6"/>
+        <w:rPr>
+          <w:rFonts w:ascii="Times New Roman" w:hAnsi="Times New Roman" w:cs="Times New Roman"/>
+          <w:sz w:val="32"/>
+          <w:szCs w:val="32"/>
+          <w:lang w:val="en-US"/>
+        </w:rPr>
+      </w:pPr>
+    </w:p>
+    <w:p>
+      <w:pPr>
+        <w:pStyle w:val="a6"/>
+        <w:rPr>
+          <w:rFonts w:ascii="Times New Roman" w:hAnsi="Times New Roman" w:cs="Times New Roman"/>
+          <w:sz w:val="32"/>
+          <w:szCs w:val="32"/>
+          <w:lang w:val="en-US"/>
+        </w:rPr>
+      </w:pPr>
+      <w:r>
+        <w:rPr>
+          <w:noProof/>
+        </w:rPr>
+        <w:lastRenderedPageBreak/>
+        <w:drawing>
+          <wp:inline distT="0" distB="0" distL="0" distR="0" wp14:anchorId="3F8AF1D4" wp14:editId="68784800">
+            <wp:extent cx="5401945" cy="2162175"/>
+            <wp:effectExtent l="0" t="0" r="8255" b="9525"/>
+            <wp:docPr id="9" name="Рисунок 9"/>
+            <wp:cNvGraphicFramePr>
+              <a:graphicFrameLocks xmlns:a="http://schemas.openxmlformats.org/drawingml/2006/main" noChangeAspect="1"/>
+            </wp:cNvGraphicFramePr>
+            <a:graphic xmlns:a="http://schemas.openxmlformats.org/drawingml/2006/main">
+              <a:graphicData uri="http://schemas.openxmlformats.org/drawingml/2006/picture">
+                <pic:pic xmlns:pic="http://schemas.openxmlformats.org/drawingml/2006/picture">
+                  <pic:nvPicPr>
+                    <pic:cNvPr id="1" name=""/>
+                    <pic:cNvPicPr/>
+                  </pic:nvPicPr>
+                  <pic:blipFill>
+                    <a:blip r:embed="rId14"/>
+                    <a:stretch>
+                      <a:fillRect/>
+                    </a:stretch>
+                  </pic:blipFill>
+                  <pic:spPr>
+                    <a:xfrm>
+                      <a:off x="0" y="0"/>
+                      <a:ext cx="5401945" cy="2162175"/>
+                    </a:xfrm>
+                    <a:prstGeom prst="rect">
+                      <a:avLst/>
+                    </a:prstGeom>
+                  </pic:spPr>
+                </pic:pic>
+              </a:graphicData>
+            </a:graphic>
+          </wp:inline>
+        </w:drawing>
+      </w:r>
+    </w:p>
+    <w:p>
+      <w:pPr>
+        <w:pStyle w:val="a6"/>
+        <w:rPr>
+          <w:rFonts w:ascii="Times New Roman" w:hAnsi="Times New Roman" w:cs="Times New Roman"/>
+          <w:sz w:val="32"/>
+          <w:szCs w:val="32"/>
+          <w:lang w:val="en-US"/>
+        </w:rPr>
+      </w:pPr>
+    </w:p>
+    <w:p>
+      <w:pPr>
+        <w:pStyle w:val="a6"/>
+        <w:rPr>
+          <w:rFonts w:ascii="Times New Roman" w:hAnsi="Times New Roman" w:cs="Times New Roman"/>
+          <w:sz w:val="32"/>
+          <w:szCs w:val="32"/>
+          <w:lang w:val="en-US"/>
+        </w:rPr>
+      </w:pPr>
+      <w:r>
+        <w:rPr>
+          <w:rFonts w:ascii="Times New Roman" w:hAnsi="Times New Roman" w:cs="Times New Roman"/>
+          <w:sz w:val="32"/>
+          <w:szCs w:val="32"/>
+          <w:lang w:val="en-US"/>
+        </w:rPr>
+        <w:t xml:space="preserve">Then in this same directory install pm2 with the command </w:t>
+      </w:r>
+      <w:proofErr w:type="spellStart"/>
+      <w:r>
+        <w:rPr>
+          <w:rFonts w:ascii="Times New Roman" w:hAnsi="Times New Roman" w:cs="Times New Roman"/>
+          <w:b/>
+          <w:bCs/>
+          <w:sz w:val="32"/>
+          <w:szCs w:val="32"/>
+          <w:lang w:val="en-US"/>
+        </w:rPr>
+        <w:t>npm</w:t>
+      </w:r>
+      <w:proofErr w:type="spellEnd"/>
+      <w:r>
+        <w:rPr>
+          <w:rFonts w:ascii="Times New Roman" w:hAnsi="Times New Roman" w:cs="Times New Roman"/>
+          <w:b/>
+          <w:bCs/>
+          <w:sz w:val="32"/>
+          <w:szCs w:val="32"/>
+          <w:lang w:val="en-US"/>
+        </w:rPr>
+        <w:t xml:space="preserve"> install pm2@latest -g</w:t>
+      </w:r>
+      <w:r>
+        <w:rPr>
+          <w:rFonts w:ascii="Times New Roman" w:hAnsi="Times New Roman" w:cs="Times New Roman"/>
+          <w:sz w:val="32"/>
+          <w:szCs w:val="32"/>
+          <w:lang w:val="en-US"/>
+        </w:rPr>
+        <w:t>:</w:t>
+      </w:r>
+    </w:p>
+    <w:p>
+      <w:pPr>
+        <w:pStyle w:val="a6"/>
+        <w:rPr>
+          <w:rFonts w:ascii="Times New Roman" w:hAnsi="Times New Roman" w:cs="Times New Roman"/>
+          <w:sz w:val="32"/>
+          <w:szCs w:val="32"/>
+          <w:lang w:val="en-US"/>
+        </w:rPr>
+      </w:pPr>
+    </w:p>
+    <w:p>
+      <w:pPr>
+        <w:pStyle w:val="a6"/>
+        <w:rPr>
+          <w:rFonts w:ascii="Times New Roman" w:hAnsi="Times New Roman" w:cs="Times New Roman"/>
+          <w:sz w:val="32"/>
+          <w:szCs w:val="32"/>
+          <w:lang w:val="en-US"/>
+        </w:rPr>
+      </w:pPr>
+      <w:r>
+        <w:rPr>
+          <w:noProof/>
+        </w:rPr>
+        <w:drawing>
+          <wp:inline distT="0" distB="0" distL="0" distR="0" wp14:anchorId="14C56773" wp14:editId="1F424CCF">
+            <wp:extent cx="5401945" cy="2781300"/>
+            <wp:effectExtent l="0" t="0" r="8255" b="0"/>
+            <wp:docPr id="6" name="Рисунок 6"/>
+            <wp:cNvGraphicFramePr>
+              <a:graphicFrameLocks xmlns:a="http://schemas.openxmlformats.org/drawingml/2006/main" noChangeAspect="1"/>
+            </wp:cNvGraphicFramePr>
+            <a:graphic xmlns:a="http://schemas.openxmlformats.org/drawingml/2006/main">
+              <a:graphicData uri="http://schemas.openxmlformats.org/drawingml/2006/picture">
+                <pic:pic xmlns:pic="http://schemas.openxmlformats.org/drawingml/2006/picture">
+                  <pic:nvPicPr>
+                    <pic:cNvPr id="1" name=""/>
+                    <pic:cNvPicPr/>
+                  </pic:nvPicPr>
+                  <pic:blipFill>
+                    <a:blip r:embed="rId15"/>
+                    <a:stretch>
+                      <a:fillRect/>
+                    </a:stretch>
+                  </pic:blipFill>
+                  <pic:spPr>
+                    <a:xfrm>
+                      <a:off x="0" y="0"/>
+                      <a:ext cx="5401945" cy="2781300"/>
+                    </a:xfrm>
+                    <a:prstGeom prst="rect">
+                      <a:avLst/>
+                    </a:prstGeom>
+                  </pic:spPr>
+                </pic:pic>
+              </a:graphicData>
+            </a:graphic>
+          </wp:inline>
+        </w:drawing>
+      </w:r>
+    </w:p>
+    <w:p>
+      <w:pPr>
+        <w:pStyle w:val="a6"/>
+        <w:rPr>
+          <w:rFonts w:ascii="Times New Roman" w:hAnsi="Times New Roman" w:cs="Times New Roman"/>
+          <w:sz w:val="32"/>
+          <w:szCs w:val="32"/>
+          <w:lang w:val="en-US"/>
+        </w:rPr>
+      </w:pPr>
+    </w:p>
+    <w:p>
+      <w:pPr>
+        <w:pStyle w:val="a6"/>
+        <w:rPr>
+          <w:rFonts w:ascii="Times New Roman" w:hAnsi="Times New Roman" w:cs="Times New Roman"/>
+          <w:sz w:val="32"/>
+          <w:szCs w:val="32"/>
+          <w:lang w:val="en-US"/>
+        </w:rPr>
+      </w:pPr>
+      <w:r>
+        <w:rPr>
+          <w:rFonts w:ascii="Times New Roman" w:hAnsi="Times New Roman" w:cs="Times New Roman"/>
+          <w:sz w:val="32"/>
+          <w:szCs w:val="32"/>
+          <w:lang w:val="en-US"/>
+        </w:rPr>
+        <w:t xml:space="preserve">Pm2 References: </w:t>
+      </w:r>
+    </w:p>
+    <w:p>
+      <w:pPr>
+        <w:pStyle w:val="a6"/>
+      </w:pPr>
+      <w:hyperlink r:id="rId16" w:history="1">
+        <w:r>
+          <w:rPr>
+            <w:rStyle w:val="a8"/>
+            <w:lang w:val="en-US"/>
+          </w:rPr>
+          <w:t>https://pm2.keymetrics.io/docs/usage/quick-start/</w:t>
+        </w:r>
+      </w:hyperlink>
+    </w:p>
+    <w:p>
+      <w:pPr>
+        <w:pStyle w:val="a6"/>
+      </w:pPr>
+    </w:p>
+    <w:p>
+      <w:pPr>
+        <w:pStyle w:val="a6"/>
+        <w:rPr>
+          <w:rFonts w:ascii="Times New Roman" w:hAnsi="Times New Roman" w:cs="Times New Roman"/>
+          <w:sz w:val="32"/>
+          <w:szCs w:val="32"/>
+          <w:lang w:val="en-US"/>
+        </w:rPr>
+      </w:pPr>
+      <w:proofErr w:type="spellStart"/>
+      <w:r>
+        <w:rPr>
+          <w:rFonts w:ascii="Times New Roman" w:hAnsi="Times New Roman" w:cs="Times New Roman"/>
+          <w:sz w:val="32"/>
+          <w:szCs w:val="32"/>
+          <w:lang w:val="en-US"/>
+        </w:rPr>
+        <w:t>Npm</w:t>
+      </w:r>
+      <w:proofErr w:type="spellEnd"/>
+      <w:r>
+        <w:rPr>
+          <w:rFonts w:ascii="Times New Roman" w:hAnsi="Times New Roman" w:cs="Times New Roman"/>
+          <w:sz w:val="32"/>
+          <w:szCs w:val="32"/>
+          <w:lang w:val="en-US"/>
+        </w:rPr>
+        <w:t xml:space="preserve"> </w:t>
+      </w:r>
+      <w:proofErr w:type="spellStart"/>
+      <w:r>
+        <w:rPr>
+          <w:rFonts w:ascii="Times New Roman" w:hAnsi="Times New Roman" w:cs="Times New Roman"/>
+          <w:sz w:val="32"/>
+          <w:szCs w:val="32"/>
+          <w:lang w:val="en-US"/>
+        </w:rPr>
+        <w:t>References</w:t>
+      </w:r>
+      <w:proofErr w:type="spellEnd"/>
+      <w:r>
+        <w:rPr>
+          <w:rFonts w:ascii="Times New Roman" w:hAnsi="Times New Roman" w:cs="Times New Roman"/>
+          <w:sz w:val="32"/>
+          <w:szCs w:val="32"/>
+          <w:lang w:val="en-US"/>
+        </w:rPr>
+        <w:t>:</w:t>
+      </w:r>
+    </w:p>
+    <w:p>
+      <w:pPr>
+        <w:pStyle w:val="a6"/>
+      </w:pPr>
+      <w:hyperlink r:id="rId17" w:history="1">
+        <w:r>
+          <w:rPr>
+            <w:rStyle w:val="a8"/>
+          </w:rPr>
+          <w:t>https://nodejs.org/en/knowledge/getting-started/npm/what-is-npm/</w:t>
+        </w:r>
+      </w:hyperlink>
+    </w:p>
+    <w:p>
+      <w:pPr>
+        <w:pStyle w:val="a6"/>
+      </w:pPr>
+    </w:p>
+    <w:p>
+      <w:pPr>
+        <w:pStyle w:val="a6"/>
+        <w:rPr>
+          <w:rFonts w:ascii="Times New Roman" w:hAnsi="Times New Roman" w:cs="Times New Roman"/>
+          <w:sz w:val="32"/>
+          <w:szCs w:val="32"/>
+          <w:lang w:val="en-US"/>
+        </w:rPr>
+      </w:pPr>
+      <w:proofErr w:type="spellStart"/>
+      <w:r>
+        <w:rPr>
+          <w:rFonts w:ascii="Times New Roman" w:hAnsi="Times New Roman" w:cs="Times New Roman"/>
+          <w:sz w:val="32"/>
+          <w:szCs w:val="32"/>
+          <w:lang w:val="en-US"/>
+        </w:rPr>
+        <w:t>Mssql</w:t>
+      </w:r>
+      <w:proofErr w:type="spellEnd"/>
+      <w:r>
+        <w:rPr>
+          <w:rFonts w:ascii="Times New Roman" w:hAnsi="Times New Roman" w:cs="Times New Roman"/>
+          <w:sz w:val="32"/>
+          <w:szCs w:val="32"/>
+          <w:lang w:val="en-US"/>
+        </w:rPr>
+        <w:t xml:space="preserve"> References:</w:t>
+      </w:r>
+    </w:p>
+    <w:p>
+      <w:pPr>
+        <w:pStyle w:val="a6"/>
+        <w:rPr>
+          <w:rFonts w:ascii="Times New Roman" w:hAnsi="Times New Roman" w:cs="Times New Roman"/>
+          <w:sz w:val="32"/>
+          <w:szCs w:val="32"/>
+        </w:rPr>
+      </w:pPr>
+      <w:hyperlink r:id="rId18" w:history="1">
+        <w:r>
+          <w:rPr>
+            <w:rStyle w:val="a8"/>
+          </w:rPr>
+          <w:t>https://www.npmjs.com/package/mssql</w:t>
+        </w:r>
+      </w:hyperlink>
+    </w:p>
+    <w:p>
+      <w:pPr>
+        <w:ind w:left="0"/>
+        <w:rPr>
+          <w:rFonts w:ascii="Times New Roman" w:hAnsi="Times New Roman" w:cs="Times New Roman"/>
+          <w:sz w:val="32"/>
+          <w:szCs w:val="32"/>
+        </w:rPr>
+      </w:pPr>
+    </w:p>
+    <w:p>
+      <w:pPr>
+        <w:pStyle w:val="a6"/>
+        <w:numPr>
+          <w:ilvl w:val="0"/>
+          <w:numId w:val="9"/>
+        </w:numPr>
+        <w:rPr>
+          <w:rFonts w:ascii="Times New Roman" w:hAnsi="Times New Roman" w:cs="Times New Roman"/>
+          <w:sz w:val="32"/>
+          <w:szCs w:val="32"/>
+          <w:lang w:val="en-US"/>
+        </w:rPr>
+      </w:pPr>
+      <w:r>
+        <w:rPr>
+          <w:rFonts w:ascii="Times New Roman" w:hAnsi="Times New Roman" w:cs="Times New Roman"/>
+          <w:sz w:val="32"/>
+          <w:szCs w:val="32"/>
+          <w:lang w:val="en-US"/>
+        </w:rPr>
+        <w:lastRenderedPageBreak/>
+        <w:t>Open</w:t>
+      </w:r>
+      <w:r>
+        <w:rPr>
+          <w:rFonts w:ascii="Times New Roman" w:hAnsi="Times New Roman" w:cs="Times New Roman"/>
+          <w:sz w:val="32"/>
+          <w:szCs w:val="32"/>
+          <w:lang w:val="en-US"/>
+        </w:rPr>
+        <w:t xml:space="preserve"> the </w:t>
+      </w:r>
+      <w:r>
+        <w:rPr>
+          <w:rFonts w:ascii="Times New Roman" w:hAnsi="Times New Roman" w:cs="Times New Roman"/>
+          <w:sz w:val="32"/>
+          <w:szCs w:val="32"/>
+          <w:lang w:val="en-US"/>
+        </w:rPr>
+        <w:t>file</w:t>
+      </w:r>
+      <w:r>
+        <w:rPr>
+          <w:rFonts w:ascii="Times New Roman" w:hAnsi="Times New Roman" w:cs="Times New Roman"/>
+          <w:sz w:val="32"/>
+          <w:szCs w:val="32"/>
+          <w:lang w:val="en-US"/>
+        </w:rPr>
+        <w:t xml:space="preserve"> </w:t>
+      </w:r>
+      <w:r>
+        <w:rPr>
+          <w:rFonts w:ascii="Times New Roman" w:hAnsi="Times New Roman" w:cs="Times New Roman"/>
+          <w:i/>
+          <w:iCs/>
+          <w:sz w:val="32"/>
+          <w:szCs w:val="32"/>
+          <w:lang w:val="en-US"/>
+        </w:rPr>
+        <w:t>./backend/</w:t>
+      </w:r>
+      <w:r>
+        <w:rPr>
+          <w:rFonts w:ascii="Times New Roman" w:hAnsi="Times New Roman" w:cs="Times New Roman"/>
+          <w:i/>
+          <w:iCs/>
+          <w:sz w:val="32"/>
+          <w:szCs w:val="32"/>
+          <w:lang w:val="en-US"/>
+        </w:rPr>
+        <w:t>bootstrap.bat</w:t>
+      </w:r>
+      <w:r>
+        <w:rPr>
+          <w:rFonts w:ascii="Times New Roman" w:hAnsi="Times New Roman" w:cs="Times New Roman"/>
+          <w:i/>
+          <w:iCs/>
+          <w:sz w:val="32"/>
+          <w:szCs w:val="32"/>
+          <w:lang w:val="en-US"/>
+        </w:rPr>
+        <w:t xml:space="preserve"> </w:t>
+      </w:r>
+      <w:r>
+        <w:rPr>
+          <w:rFonts w:ascii="Times New Roman" w:hAnsi="Times New Roman" w:cs="Times New Roman"/>
+          <w:sz w:val="32"/>
+          <w:szCs w:val="32"/>
+          <w:lang w:val="en-US"/>
+        </w:rPr>
+        <w:t xml:space="preserve">and change the path to </w:t>
+      </w:r>
+      <w:r>
+        <w:rPr>
+          <w:rFonts w:ascii="Times New Roman" w:hAnsi="Times New Roman" w:cs="Times New Roman"/>
+          <w:b/>
+          <w:bCs/>
+          <w:i/>
+          <w:iCs/>
+          <w:sz w:val="32"/>
+          <w:szCs w:val="32"/>
+          <w:lang w:val="en-US"/>
+        </w:rPr>
+        <w:t>./backend/</w:t>
+      </w:r>
+      <w:r>
+        <w:rPr>
+          <w:rFonts w:ascii="Times New Roman" w:hAnsi="Times New Roman" w:cs="Times New Roman"/>
+          <w:b/>
+          <w:bCs/>
+          <w:i/>
+          <w:iCs/>
+          <w:sz w:val="32"/>
+          <w:szCs w:val="32"/>
+          <w:lang w:val="en-US"/>
+        </w:rPr>
+        <w:t>index.js</w:t>
+      </w:r>
+      <w:r>
+        <w:rPr>
+          <w:rFonts w:ascii="Times New Roman" w:hAnsi="Times New Roman" w:cs="Times New Roman"/>
+          <w:sz w:val="32"/>
+          <w:szCs w:val="32"/>
+          <w:lang w:val="en-US"/>
+        </w:rPr>
+        <w:t xml:space="preserve"> according to the path of the computer. </w:t>
+      </w:r>
+    </w:p>
+    <w:p>
+      <w:pPr>
+        <w:ind w:left="0"/>
+        <w:rPr>
+          <w:rFonts w:ascii="Times New Roman" w:hAnsi="Times New Roman" w:cs="Times New Roman"/>
+          <w:sz w:val="32"/>
+          <w:szCs w:val="32"/>
+          <w:lang w:val="en-US"/>
+        </w:rPr>
+      </w:pPr>
+    </w:p>
+    <w:p>
+      <w:pPr>
+        <w:ind w:left="0"/>
+        <w:rPr>
+          <w:rFonts w:ascii="Times New Roman" w:hAnsi="Times New Roman" w:cs="Times New Roman"/>
+          <w:sz w:val="32"/>
+          <w:szCs w:val="32"/>
+          <w:lang w:val="en-US"/>
+        </w:rPr>
+      </w:pPr>
+      <w:r>
+        <w:rPr>
+          <w:noProof/>
+        </w:rPr>
+        <w:drawing>
+          <wp:inline distT="0" distB="0" distL="0" distR="0" wp14:anchorId="51984A8A" wp14:editId="5124C299">
+            <wp:extent cx="5913050" cy="1381125"/>
+            <wp:effectExtent l="0" t="0" r="0" b="0"/>
+            <wp:docPr id="7" name="Рисунок 7"/>
+            <wp:cNvGraphicFramePr>
+              <a:graphicFrameLocks xmlns:a="http://schemas.openxmlformats.org/drawingml/2006/main" noChangeAspect="1"/>
+            </wp:cNvGraphicFramePr>
+            <a:graphic xmlns:a="http://schemas.openxmlformats.org/drawingml/2006/main">
+              <a:graphicData uri="http://schemas.openxmlformats.org/drawingml/2006/picture">
+                <pic:pic xmlns:pic="http://schemas.openxmlformats.org/drawingml/2006/picture">
+                  <pic:nvPicPr>
+                    <pic:cNvPr id="1" name=""/>
+                    <pic:cNvPicPr/>
+                  </pic:nvPicPr>
+                  <pic:blipFill>
+                    <a:blip r:embed="rId19"/>
+                    <a:stretch>
+                      <a:fillRect/>
+                    </a:stretch>
+                  </pic:blipFill>
+                  <pic:spPr>
+                    <a:xfrm>
+                      <a:off x="0" y="0"/>
+                      <a:ext cx="5913615" cy="1381257"/>
+                    </a:xfrm>
+                    <a:prstGeom prst="rect">
+                      <a:avLst/>
+                    </a:prstGeom>
+                  </pic:spPr>
+                </pic:pic>
+              </a:graphicData>
+            </a:graphic>
+          </wp:inline>
+        </w:drawing>
+      </w:r>
+    </w:p>
+    <w:p>
+      <w:pPr>
+        <w:ind w:left="0"/>
+        <w:rPr>
+          <w:rFonts w:ascii="Times New Roman" w:hAnsi="Times New Roman" w:cs="Times New Roman"/>
+          <w:sz w:val="32"/>
+          <w:szCs w:val="32"/>
+          <w:lang w:val="en-US"/>
+        </w:rPr>
+      </w:pPr>
+    </w:p>
+    <w:p>
+      <w:pPr>
+        <w:pStyle w:val="a6"/>
+        <w:numPr>
+          <w:ilvl w:val="0"/>
+          <w:numId w:val="9"/>
+        </w:numPr>
+        <w:jc w:val="both"/>
+        <w:rPr>
+          <w:rFonts w:ascii="Times New Roman" w:hAnsi="Times New Roman" w:cs="Times New Roman"/>
+          <w:sz w:val="32"/>
+          <w:szCs w:val="32"/>
+          <w:lang w:val="en-US"/>
+        </w:rPr>
+      </w:pPr>
+      <w:r>
+        <w:rPr>
+          <w:rFonts w:ascii="Times New Roman" w:hAnsi="Times New Roman" w:cs="Times New Roman"/>
+          <w:sz w:val="32"/>
+          <w:szCs w:val="32"/>
+          <w:lang w:val="en-US"/>
+        </w:rPr>
+        <w:t xml:space="preserve">Configure the </w:t>
+      </w:r>
+      <w:r>
+        <w:rPr>
+          <w:rFonts w:ascii="Times New Roman" w:hAnsi="Times New Roman" w:cs="Times New Roman"/>
+          <w:sz w:val="32"/>
+          <w:szCs w:val="32"/>
+          <w:lang w:val="en-US"/>
+        </w:rPr>
+        <w:t>file</w:t>
+      </w:r>
+      <w:r>
+        <w:rPr>
+          <w:rFonts w:ascii="Times New Roman" w:hAnsi="Times New Roman" w:cs="Times New Roman"/>
+          <w:sz w:val="32"/>
+          <w:szCs w:val="32"/>
+          <w:lang w:val="en-US"/>
+        </w:rPr>
+        <w:t xml:space="preserve"> </w:t>
+      </w:r>
+      <w:r>
+        <w:rPr>
+          <w:rFonts w:ascii="Times New Roman" w:hAnsi="Times New Roman" w:cs="Times New Roman"/>
+          <w:i/>
+          <w:iCs/>
+          <w:sz w:val="32"/>
+          <w:szCs w:val="32"/>
+          <w:lang w:val="en-US"/>
+        </w:rPr>
+        <w:t>./backend/</w:t>
+      </w:r>
+      <w:r>
+        <w:rPr>
+          <w:rFonts w:ascii="Times New Roman" w:hAnsi="Times New Roman" w:cs="Times New Roman"/>
+          <w:i/>
+          <w:iCs/>
+          <w:sz w:val="32"/>
+          <w:szCs w:val="32"/>
+          <w:lang w:val="en-US"/>
+        </w:rPr>
+        <w:t>bootstrap.bat</w:t>
+      </w:r>
+      <w:r>
+        <w:rPr>
+          <w:rFonts w:ascii="Times New Roman" w:hAnsi="Times New Roman" w:cs="Times New Roman"/>
+          <w:i/>
+          <w:iCs/>
+          <w:sz w:val="32"/>
+          <w:szCs w:val="32"/>
+          <w:lang w:val="en-US"/>
+        </w:rPr>
+        <w:t xml:space="preserve"> </w:t>
+      </w:r>
+      <w:r>
+        <w:rPr>
+          <w:rFonts w:ascii="Times New Roman" w:hAnsi="Times New Roman" w:cs="Times New Roman"/>
+          <w:sz w:val="32"/>
+          <w:szCs w:val="32"/>
+          <w:lang w:val="en-US"/>
+        </w:rPr>
+        <w:t xml:space="preserve">to run automatically every time the windows operating system starts in the computer. </w:t>
+      </w:r>
+      <w:r>
+        <w:rPr>
+          <w:rFonts w:ascii="Times New Roman" w:hAnsi="Times New Roman" w:cs="Times New Roman"/>
+          <w:sz w:val="32"/>
+          <w:szCs w:val="32"/>
+          <w:lang w:val="en-US"/>
+        </w:rPr>
+        <w:t xml:space="preserve">To do this follow the instructions given in the following link: </w:t>
+      </w:r>
+    </w:p>
+    <w:p>
+      <w:pPr>
+        <w:pStyle w:val="a6"/>
+        <w:jc w:val="both"/>
+        <w:rPr>
+          <w:rFonts w:ascii="Times New Roman" w:hAnsi="Times New Roman" w:cs="Times New Roman"/>
+          <w:sz w:val="32"/>
+          <w:szCs w:val="32"/>
+          <w:lang w:val="en-US"/>
+        </w:rPr>
+      </w:pPr>
+    </w:p>
+    <w:p>
+      <w:pPr>
+        <w:pStyle w:val="a6"/>
+        <w:jc w:val="both"/>
+      </w:pPr>
+      <w:hyperlink r:id="rId20" w:history="1">
+        <w:r>
+          <w:rPr>
+            <w:rStyle w:val="a8"/>
+            <w:lang w:val="en-US"/>
+          </w:rPr>
+          <w:t>https://www.computerhope.com/issues/ch000322.htm</w:t>
+        </w:r>
+      </w:hyperlink>
+    </w:p>
+    <w:p>
+      <w:pPr>
+        <w:ind w:left="0"/>
+        <w:jc w:val="both"/>
+        <w:rPr>
+          <w:rFonts w:ascii="Times New Roman" w:hAnsi="Times New Roman" w:cs="Times New Roman"/>
+          <w:sz w:val="32"/>
+          <w:szCs w:val="32"/>
+          <w:lang w:val="en-US"/>
+        </w:rPr>
+      </w:pPr>
+    </w:p>
+    <w:p>
+      <w:pPr>
+        <w:pStyle w:val="a6"/>
+        <w:numPr>
+          <w:ilvl w:val="0"/>
+          <w:numId w:val="9"/>
+        </w:numPr>
+        <w:jc w:val="both"/>
+        <w:rPr>
+          <w:rFonts w:ascii="Times New Roman" w:hAnsi="Times New Roman" w:cs="Times New Roman"/>
+          <w:sz w:val="32"/>
+          <w:szCs w:val="32"/>
+          <w:lang w:val="en-US"/>
+        </w:rPr>
+      </w:pPr>
+      <w:r>
+        <w:rPr>
+          <w:rFonts w:ascii="Times New Roman" w:hAnsi="Times New Roman" w:cs="Times New Roman"/>
+          <w:sz w:val="32"/>
+          <w:szCs w:val="32"/>
+          <w:lang w:val="en-US"/>
+        </w:rPr>
+        <w:t xml:space="preserve">Restart the computer. </w:t>
+      </w:r>
+    </w:p>
+    <w:p>
+      <w:pPr>
+        <w:pStyle w:val="a6"/>
+        <w:jc w:val="both"/>
+        <w:rPr>
+          <w:rFonts w:ascii="Times New Roman" w:hAnsi="Times New Roman" w:cs="Times New Roman"/>
+          <w:sz w:val="32"/>
+          <w:szCs w:val="32"/>
+          <w:lang w:val="en-US"/>
+        </w:rPr>
+      </w:pPr>
+    </w:p>
+    <w:p>
+      <w:pPr>
+        <w:ind w:left="0"/>
+        <w:rPr>
+          <w:rFonts w:ascii="Times New Roman" w:hAnsi="Times New Roman" w:cs="Times New Roman"/>
+          <w:b/>
+          <w:bCs/>
+          <w:sz w:val="32"/>
+          <w:szCs w:val="32"/>
+          <w:lang w:val="en-US"/>
+        </w:rPr>
+      </w:pPr>
       <w:r>
         <w:rPr>
           <w:rFonts w:ascii="Times New Roman" w:hAnsi="Times New Roman" w:cs="Times New Roman"/>
@@ -541,14 +2911,8 @@
     <w:p>
       <w:pPr>
         <w:ind w:left="0"/>
-        <w:rPr>
-          <w:rFonts w:ascii="Times New Roman" w:hAnsi="Times New Roman" w:cs="Times New Roman"/>
-          <w:sz w:val="32"/>
-          <w:szCs w:val="32"/>
-          <w:lang w:val="en-US"/>
-        </w:rPr>
-      </w:pPr>
-      <w:hyperlink r:id="rId6" w:history="1">
+      </w:pPr>
+      <w:hyperlink r:id="rId21" w:history="1">
         <w:r>
           <w:rPr>
             <w:rStyle w:val="a8"/>
@@ -557,6 +2921,22 @@
           <w:t>https://www.youtube.com/watch?v=xfxpQfLYiDg&amp;feature=youtu.be</w:t>
         </w:r>
       </w:hyperlink>
+    </w:p>
+    <w:p>
+      <w:pPr>
+        <w:ind w:left="0"/>
+      </w:pPr>
+    </w:p>
+    <w:p>
+      <w:pPr>
+        <w:ind w:left="0"/>
+        <w:rPr>
+          <w:rFonts w:ascii="Times New Roman" w:hAnsi="Times New Roman" w:cs="Times New Roman"/>
+          <w:sz w:val="32"/>
+          <w:szCs w:val="32"/>
+          <w:lang w:val="en-US"/>
+        </w:rPr>
+      </w:pPr>
     </w:p>
     <w:sectPr>
       <w:pgSz w:w="11909" w:h="16834" w:code="9"/>
@@ -750,6 +3130,95 @@
     </w:lvl>
   </w:abstractNum>
   <w:abstractNum w:abstractNumId="2" w15:restartNumberingAfterBreak="0">
+    <w:nsid w:val="3CA25D12"/>
+    <w:multiLevelType w:val="hybridMultilevel"/>
+    <w:tmpl w:val="974A7C0A"/>
+    <w:lvl w:ilvl="0" w:tplc="0419000F">
+      <w:start w:val="1"/>
+      <w:numFmt w:val="decimal"/>
+      <w:lvlText w:val="%1."/>
+      <w:lvlJc w:val="left"/>
+      <w:pPr>
+        <w:ind w:left="720" w:hanging="360"/>
+      </w:pPr>
+      <w:rPr>
+        <w:rFonts w:hint="default"/>
+      </w:rPr>
+    </w:lvl>
+    <w:lvl w:ilvl="1" w:tplc="04190019">
+      <w:start w:val="1"/>
+      <w:numFmt w:val="lowerLetter"/>
+      <w:lvlText w:val="%2."/>
+      <w:lvlJc w:val="left"/>
+      <w:pPr>
+        <w:ind w:left="1440" w:hanging="360"/>
+      </w:pPr>
+    </w:lvl>
+    <w:lvl w:ilvl="2" w:tplc="0419001B" w:tentative="1">
+      <w:start w:val="1"/>
+      <w:numFmt w:val="lowerRoman"/>
+      <w:lvlText w:val="%3."/>
+      <w:lvlJc w:val="right"/>
+      <w:pPr>
+        <w:ind w:left="2160" w:hanging="180"/>
+      </w:pPr>
+    </w:lvl>
+    <w:lvl w:ilvl="3" w:tplc="0419000F" w:tentative="1">
+      <w:start w:val="1"/>
+      <w:numFmt w:val="decimal"/>
+      <w:lvlText w:val="%4."/>
+      <w:lvlJc w:val="left"/>
+      <w:pPr>
+        <w:ind w:left="2880" w:hanging="360"/>
+      </w:pPr>
+    </w:lvl>
+    <w:lvl w:ilvl="4" w:tplc="04190019" w:tentative="1">
+      <w:start w:val="1"/>
+      <w:numFmt w:val="lowerLetter"/>
+      <w:lvlText w:val="%5."/>
+      <w:lvlJc w:val="left"/>
+      <w:pPr>
+        <w:ind w:left="3600" w:hanging="360"/>
+      </w:pPr>
+    </w:lvl>
+    <w:lvl w:ilvl="5" w:tplc="0419001B" w:tentative="1">
+      <w:start w:val="1"/>
+      <w:numFmt w:val="lowerRoman"/>
+      <w:lvlText w:val="%6."/>
+      <w:lvlJc w:val="right"/>
+      <w:pPr>
+        <w:ind w:left="4320" w:hanging="180"/>
+      </w:pPr>
+    </w:lvl>
+    <w:lvl w:ilvl="6" w:tplc="0419000F" w:tentative="1">
+      <w:start w:val="1"/>
+      <w:numFmt w:val="decimal"/>
+      <w:lvlText w:val="%7."/>
+      <w:lvlJc w:val="left"/>
+      <w:pPr>
+        <w:ind w:left="5040" w:hanging="360"/>
+      </w:pPr>
+    </w:lvl>
+    <w:lvl w:ilvl="7" w:tplc="04190019" w:tentative="1">
+      <w:start w:val="1"/>
+      <w:numFmt w:val="lowerLetter"/>
+      <w:lvlText w:val="%8."/>
+      <w:lvlJc w:val="left"/>
+      <w:pPr>
+        <w:ind w:left="5760" w:hanging="360"/>
+      </w:pPr>
+    </w:lvl>
+    <w:lvl w:ilvl="8" w:tplc="0419001B" w:tentative="1">
+      <w:start w:val="1"/>
+      <w:numFmt w:val="lowerRoman"/>
+      <w:lvlText w:val="%9."/>
+      <w:lvlJc w:val="right"/>
+      <w:pPr>
+        <w:ind w:left="6480" w:hanging="180"/>
+      </w:pPr>
+    </w:lvl>
+  </w:abstractNum>
+  <w:abstractNum w:abstractNumId="3" w15:restartNumberingAfterBreak="0">
     <w:nsid w:val="487E5FFC"/>
     <w:multiLevelType w:val="hybridMultilevel"/>
     <w:tmpl w:val="48D2F5AC"/>
@@ -862,7 +3331,7 @@
       </w:rPr>
     </w:lvl>
   </w:abstractNum>
-  <w:abstractNum w:abstractNumId="3" w15:restartNumberingAfterBreak="0">
+  <w:abstractNum w:abstractNumId="4" w15:restartNumberingAfterBreak="0">
     <w:nsid w:val="48E66E64"/>
     <w:multiLevelType w:val="hybridMultilevel"/>
     <w:tmpl w:val="1F960E12"/>
@@ -951,7 +3420,7 @@
       </w:pPr>
     </w:lvl>
   </w:abstractNum>
-  <w:abstractNum w:abstractNumId="4" w15:restartNumberingAfterBreak="0">
+  <w:abstractNum w:abstractNumId="5" w15:restartNumberingAfterBreak="0">
     <w:nsid w:val="5CE058A0"/>
     <w:multiLevelType w:val="hybridMultilevel"/>
     <w:tmpl w:val="21425AAA"/>
@@ -1042,7 +3511,7 @@
       </w:pPr>
     </w:lvl>
   </w:abstractNum>
-  <w:abstractNum w:abstractNumId="5" w15:restartNumberingAfterBreak="0">
+  <w:abstractNum w:abstractNumId="6" w15:restartNumberingAfterBreak="0">
     <w:nsid w:val="5E5C3A46"/>
     <w:multiLevelType w:val="hybridMultilevel"/>
     <w:tmpl w:val="798A07F8"/>
@@ -1131,7 +3600,7 @@
       </w:pPr>
     </w:lvl>
   </w:abstractNum>
-  <w:abstractNum w:abstractNumId="6" w15:restartNumberingAfterBreak="0">
+  <w:abstractNum w:abstractNumId="7" w15:restartNumberingAfterBreak="0">
     <w:nsid w:val="63BA212B"/>
     <w:multiLevelType w:val="hybridMultilevel"/>
     <w:tmpl w:val="798A07F8"/>
@@ -1220,7 +3689,7 @@
       </w:pPr>
     </w:lvl>
   </w:abstractNum>
-  <w:abstractNum w:abstractNumId="7" w15:restartNumberingAfterBreak="0">
+  <w:abstractNum w:abstractNumId="8" w15:restartNumberingAfterBreak="0">
     <w:nsid w:val="65000DE1"/>
     <w:multiLevelType w:val="hybridMultilevel"/>
     <w:tmpl w:val="EFB80546"/>
@@ -1333,10 +3802,10 @@
     </w:lvl>
   </w:abstractNum>
   <w:num w:numId="1">
-    <w:abstractNumId w:val="6"/>
+    <w:abstractNumId w:val="7"/>
   </w:num>
   <w:num w:numId="2">
-    <w:abstractNumId w:val="5"/>
+    <w:abstractNumId w:val="6"/>
   </w:num>
   <w:num w:numId="3">
     <w:abstractNumId w:val="1"/>
@@ -1345,16 +3814,19 @@
     <w:abstractNumId w:val="0"/>
   </w:num>
   <w:num w:numId="5">
+    <w:abstractNumId w:val="4"/>
+  </w:num>
+  <w:num w:numId="6">
+    <w:abstractNumId w:val="5"/>
+  </w:num>
+  <w:num w:numId="7">
     <w:abstractNumId w:val="3"/>
   </w:num>
-  <w:num w:numId="6">
-    <w:abstractNumId w:val="4"/>
+  <w:num w:numId="8">
+    <w:abstractNumId w:val="8"/>
   </w:num>
-  <w:num w:numId="7">
+  <w:num w:numId="9">
     <w:abstractNumId w:val="2"/>
-  </w:num>
-  <w:num w:numId="8">
-    <w:abstractNumId w:val="7"/>
   </w:num>
 </w:numbering>
 </file>
@@ -1958,12 +4430,23 @@
     <w:name w:val="Hyperlink"/>
     <w:basedOn w:val="a0"/>
     <w:uiPriority w:val="99"/>
-    <w:semiHidden/>
     <w:unhideWhenUsed/>
     <w:rsid w:val="00266746"/>
     <w:rPr>
       <w:color w:val="0000FF"/>
       <w:u w:val="single"/>
+    </w:rPr>
+  </w:style>
+  <w:style w:type="character" w:styleId="a9">
+    <w:name w:val="Unresolved Mention"/>
+    <w:basedOn w:val="a0"/>
+    <w:uiPriority w:val="99"/>
+    <w:semiHidden/>
+    <w:unhideWhenUsed/>
+    <w:rsid w:val="002215C1"/>
+    <w:rPr>
+      <w:color w:val="605E5C"/>
+      <w:shd w:val="clear" w:color="auto" w:fill="E1DFDD"/>
     </w:rPr>
   </w:style>
 </w:styles>

</xml_diff>